<commit_message>
Added Transport Policy 1.1.0
</commit_message>
<xml_diff>
--- a/work-in-progress/PEPPOL-EDN-Policy-for-Transport-Security-1.1.0-2020-04-20.docx
+++ b/work-in-progress/PEPPOL-EDN-Policy-for-Transport-Security-1.1.0-2020-04-20.docx
@@ -1,6 +1,6 @@
 
 <file path=word/document.xml><?xml version="1.0" encoding="utf-8"?>
-<w:document xmlns:ve="http://schemas.openxmlformats.org/markup-compatibility/2006" xmlns:o="urn:schemas-microsoft-com:office:office" xmlns:r="http://schemas.openxmlformats.org/officeDocument/2006/relationships" xmlns:m="http://schemas.openxmlformats.org/officeDocument/2006/math" xmlns:v="urn:schemas-microsoft-com:vml" xmlns:wp="http://schemas.openxmlformats.org/drawingml/2006/wordprocessingDrawing" xmlns:w10="urn:schemas-microsoft-com:office:word" xmlns:w="http://schemas.openxmlformats.org/wordprocessingml/2006/main" xmlns:wne="http://schemas.microsoft.com/office/word/2006/wordml">
+<w:document xmlns:wpc="http://schemas.microsoft.com/office/word/2010/wordprocessingCanvas" xmlns:cx="http://schemas.microsoft.com/office/drawing/2014/chartex" xmlns:cx1="http://schemas.microsoft.com/office/drawing/2015/9/8/chartex" xmlns:cx2="http://schemas.microsoft.com/office/drawing/2015/10/21/chartex" xmlns:cx3="http://schemas.microsoft.com/office/drawing/2016/5/9/chartex" xmlns:cx4="http://schemas.microsoft.com/office/drawing/2016/5/10/chartex" xmlns:cx5="http://schemas.microsoft.com/office/drawing/2016/5/11/chartex" xmlns:cx6="http://schemas.microsoft.com/office/drawing/2016/5/12/chartex" xmlns:cx7="http://schemas.microsoft.com/office/drawing/2016/5/13/chartex" xmlns:cx8="http://schemas.microsoft.com/office/drawing/2016/5/14/chartex" xmlns:mc="http://schemas.openxmlformats.org/markup-compatibility/2006" xmlns:aink="http://schemas.microsoft.com/office/drawing/2016/ink" xmlns:am3d="http://schemas.microsoft.com/office/drawing/2017/model3d" xmlns:o="urn:schemas-microsoft-com:office:office" xmlns:r="http://schemas.openxmlformats.org/officeDocument/2006/relationships" xmlns:m="http://schemas.openxmlformats.org/officeDocument/2006/math" xmlns:v="urn:schemas-microsoft-com:vml" xmlns:wp14="http://schemas.microsoft.com/office/word/2010/wordprocessingDrawing" xmlns:wp="http://schemas.openxmlformats.org/drawingml/2006/wordprocessingDrawing" xmlns:w10="urn:schemas-microsoft-com:office:word" xmlns:w="http://schemas.openxmlformats.org/wordprocessingml/2006/main" xmlns:w14="http://schemas.microsoft.com/office/word/2010/wordml" xmlns:w15="http://schemas.microsoft.com/office/word/2012/wordml" xmlns:w16cex="http://schemas.microsoft.com/office/word/2018/wordml/cex" xmlns:w16cid="http://schemas.microsoft.com/office/word/2016/wordml/cid" xmlns:w16="http://schemas.microsoft.com/office/word/2018/wordml" xmlns:w16sdtdh="http://schemas.microsoft.com/office/word/2020/wordml/sdtdatahash" xmlns:w16se="http://schemas.microsoft.com/office/word/2015/wordml/symex" xmlns:wpg="http://schemas.microsoft.com/office/word/2010/wordprocessingGroup" xmlns:wpi="http://schemas.microsoft.com/office/word/2010/wordprocessingInk" xmlns:wne="http://schemas.microsoft.com/office/word/2006/wordml" xmlns:wps="http://schemas.microsoft.com/office/word/2010/wordprocessingShape" mc:Ignorable="w14 w15 w16se w16cid w16 w16cex w16sdtdh wp14">
   <w:body>
     <w:p>
       <w:pPr>
@@ -18,7 +18,7 @@
           <w:lang w:val="de-DE" w:eastAsia="de-DE"/>
         </w:rPr>
         <w:drawing>
-          <wp:inline distT="0" distB="0" distL="0" distR="0">
+          <wp:inline distT="0" distB="0" distL="0" distR="0" wp14:anchorId="2AA2C93F" wp14:editId="420F4E3A">
             <wp:extent cx="2343150" cy="568276"/>
             <wp:effectExtent l="19050" t="0" r="0" b="0"/>
             <wp:docPr id="1" name="Bild 1"/>
@@ -78,192 +78,61 @@
     </w:p>
     <w:p>
       <w:pPr>
-        <w:tabs>
-          <w:tab w:val="left" w:pos="3520"/>
-          <w:tab w:val="left" w:pos="9940"/>
-        </w:tabs>
-        <w:spacing w:line="551" w:lineRule="exact"/>
-        <w:ind w:left="102" w:right="-20"/>
-        <w:rPr>
-          <w:rFonts w:ascii="Arial" w:eastAsia="Times New Roman" w:hAnsi="Arial" w:cs="Arial"/>
-          <w:sz w:val="48"/>
-          <w:szCs w:val="48"/>
-        </w:rPr>
-      </w:pPr>
-      <w:r>
-        <w:rPr>
-          <w:rFonts w:ascii="Arial" w:eastAsia="Times New Roman" w:hAnsi="Arial" w:cs="Arial"/>
+        <w:shd w:val="clear" w:color="auto" w:fill="000000"/>
+        <w:ind w:left="-142" w:right="565"/>
+        <w:jc w:val="center"/>
+        <w:rPr>
+          <w:rFonts w:ascii="Arial" w:hAnsi="Arial" w:cs="Arial"/>
           <w:b/>
-          <w:bCs/>
           <w:color w:val="FFFFFF"/>
           <w:sz w:val="48"/>
           <w:szCs w:val="48"/>
-          <w:highlight w:val="black"/>
-        </w:rPr>
-        <w:t xml:space="preserve">                            Sp</w:t>
-      </w:r>
-      <w:r>
-        <w:rPr>
-          <w:rFonts w:ascii="Arial" w:eastAsia="Times New Roman" w:hAnsi="Arial" w:cs="Arial"/>
+        </w:rPr>
+      </w:pPr>
+      <w:r>
+        <w:rPr>
+          <w:rFonts w:ascii="Arial" w:hAnsi="Arial" w:cs="Arial"/>
           <w:b/>
-          <w:bCs/>
-          <w:color w:val="FFFFFF"/>
-          <w:spacing w:val="-2"/>
-          <w:sz w:val="48"/>
-          <w:szCs w:val="48"/>
-          <w:highlight w:val="black"/>
-        </w:rPr>
-        <w:t>e</w:t>
-      </w:r>
-      <w:r>
-        <w:rPr>
-          <w:rFonts w:ascii="Arial" w:eastAsia="Times New Roman" w:hAnsi="Arial" w:cs="Arial"/>
-          <w:b/>
-          <w:bCs/>
           <w:color w:val="FFFFFF"/>
           <w:sz w:val="48"/>
           <w:szCs w:val="48"/>
-          <w:highlight w:val="black"/>
-        </w:rPr>
-        <w:t>cif</w:t>
-      </w:r>
-      <w:r>
-        <w:rPr>
-          <w:rFonts w:ascii="Arial" w:eastAsia="Times New Roman" w:hAnsi="Arial" w:cs="Arial"/>
+        </w:rPr>
+        <w:t>Specification</w:t>
+      </w:r>
+    </w:p>
+    <w:p/>
+    <w:p/>
+    <w:p/>
+    <w:p/>
+    <w:p/>
+    <w:p>
+      <w:pPr>
+        <w:ind w:left="2127" w:right="565"/>
+        <w:jc w:val="center"/>
+        <w:rPr>
+          <w:rFonts w:ascii="Arial" w:hAnsi="Arial" w:cs="Arial"/>
           <w:b/>
           <w:bCs/>
-          <w:color w:val="FFFFFF"/>
-          <w:spacing w:val="2"/>
-          <w:sz w:val="48"/>
-          <w:szCs w:val="48"/>
-          <w:highlight w:val="black"/>
-        </w:rPr>
-        <w:t>i</w:t>
-      </w:r>
-      <w:r>
-        <w:rPr>
-          <w:rFonts w:ascii="Arial" w:eastAsia="Times New Roman" w:hAnsi="Arial" w:cs="Arial"/>
+          <w:sz w:val="32"/>
+          <w:szCs w:val="32"/>
+        </w:rPr>
+      </w:pPr>
+      <w:r>
+        <w:rPr>
+          <w:rFonts w:ascii="Arial" w:hAnsi="Arial" w:cs="Arial"/>
           <w:b/>
           <w:bCs/>
-          <w:color w:val="FFFFFF"/>
-          <w:sz w:val="48"/>
-          <w:szCs w:val="48"/>
-          <w:highlight w:val="black"/>
-        </w:rPr>
-        <w:t>cati</w:t>
-      </w:r>
-      <w:r>
-        <w:rPr>
-          <w:rFonts w:ascii="Arial" w:eastAsia="Times New Roman" w:hAnsi="Arial" w:cs="Arial"/>
-          <w:b/>
-          <w:bCs/>
-          <w:color w:val="FFFFFF"/>
-          <w:spacing w:val="-2"/>
-          <w:sz w:val="48"/>
-          <w:szCs w:val="48"/>
-          <w:highlight w:val="black"/>
-        </w:rPr>
-        <w:t>o</w:t>
-      </w:r>
-      <w:r>
-        <w:rPr>
-          <w:rFonts w:ascii="Arial" w:eastAsia="Times New Roman" w:hAnsi="Arial" w:cs="Arial"/>
-          <w:b/>
-          <w:bCs/>
-          <w:color w:val="FFFFFF"/>
-          <w:sz w:val="48"/>
-          <w:szCs w:val="48"/>
-          <w:highlight w:val="black"/>
-        </w:rPr>
-        <w:t>n</w:t>
-      </w:r>
-      <w:r>
-        <w:rPr>
-          <w:rFonts w:ascii="Arial" w:eastAsia="Times New Roman" w:hAnsi="Arial" w:cs="Arial"/>
-          <w:b/>
-          <w:bCs/>
-          <w:color w:val="FFFFFF"/>
-          <w:sz w:val="48"/>
-          <w:szCs w:val="48"/>
-          <w:highlight w:val="black"/>
-        </w:rPr>
-        <w:tab/>
-      </w:r>
-    </w:p>
-    <w:p>
-      <w:pPr>
-        <w:spacing w:before="8" w:line="110" w:lineRule="exact"/>
-        <w:rPr>
-          <w:sz w:val="11"/>
-          <w:szCs w:val="11"/>
-        </w:rPr>
-      </w:pPr>
-    </w:p>
-    <w:p>
-      <w:pPr>
-        <w:spacing w:line="200" w:lineRule="exact"/>
-        <w:rPr>
-          <w:sz w:val="20"/>
-          <w:szCs w:val="20"/>
-        </w:rPr>
-      </w:pPr>
-    </w:p>
-    <w:p>
-      <w:pPr>
-        <w:spacing w:line="200" w:lineRule="exact"/>
-        <w:rPr>
-          <w:sz w:val="20"/>
-          <w:szCs w:val="20"/>
-        </w:rPr>
-      </w:pPr>
-    </w:p>
-    <w:p>
-      <w:pPr>
-        <w:spacing w:line="200" w:lineRule="exact"/>
-        <w:rPr>
-          <w:sz w:val="20"/>
-          <w:szCs w:val="20"/>
-        </w:rPr>
-      </w:pPr>
-    </w:p>
-    <w:p>
-      <w:pPr>
-        <w:spacing w:line="200" w:lineRule="exact"/>
-        <w:rPr>
-          <w:sz w:val="20"/>
-          <w:szCs w:val="20"/>
-        </w:rPr>
-      </w:pPr>
-    </w:p>
-    <w:p>
-      <w:pPr>
-        <w:tabs>
-          <w:tab w:val="left" w:pos="5480"/>
-        </w:tabs>
-        <w:spacing w:line="355" w:lineRule="auto"/>
-        <w:ind w:left="2510" w:right="1048"/>
-        <w:jc w:val="center"/>
-        <w:rPr>
-          <w:rFonts w:ascii="Arial" w:eastAsia="Times New Roman" w:hAnsi="Arial" w:cs="Arial"/>
-          <w:b/>
-          <w:bCs/>
-          <w:sz w:val="28"/>
-          <w:szCs w:val="28"/>
-        </w:rPr>
-      </w:pPr>
-      <w:r>
-        <w:rPr>
-          <w:noProof/>
-          <w:lang w:val="de-DE" w:eastAsia="de-DE"/>
+          <w:sz w:val="32"/>
+          <w:szCs w:val="32"/>
         </w:rPr>
         <w:drawing>
-          <wp:anchor distT="0" distB="0" distL="114300" distR="114300" simplePos="0" relativeHeight="251661312" behindDoc="1" locked="0" layoutInCell="1" allowOverlap="1">
+          <wp:anchor distT="0" distB="0" distL="114300" distR="114300" simplePos="0" relativeHeight="251661824" behindDoc="1" locked="0" layoutInCell="1" allowOverlap="1" wp14:anchorId="6038E6D4" wp14:editId="37392195">
             <wp:simplePos x="0" y="0"/>
             <wp:positionH relativeFrom="page">
-              <wp:posOffset>609600</wp:posOffset>
+              <wp:posOffset>607162</wp:posOffset>
             </wp:positionH>
             <wp:positionV relativeFrom="paragraph">
-              <wp:posOffset>-198755</wp:posOffset>
+              <wp:posOffset>-195504</wp:posOffset>
             </wp:positionV>
             <wp:extent cx="1314450" cy="5400675"/>
             <wp:effectExtent l="0" t="0" r="0" b="0"/>
@@ -285,7 +154,7 @@
                     <a:blip r:embed="rId9">
                       <a:extLst>
                         <a:ext uri="{28A0092B-C50C-407E-A947-70E740481C1C}">
-                          <a14:useLocalDpi xmlns="" xmlns:wpc="http://schemas.microsoft.com/office/word/2010/wordprocessingCanvas" xmlns:mo="http://schemas.microsoft.com/office/mac/office/2008/main" xmlns:mc="http://schemas.openxmlformats.org/markup-compatibility/2006" xmlns:mv="urn:schemas-microsoft-com:mac:vml" xmlns:o="urn:schemas-microsoft-com:office:office" xmlns:v="urn:schemas-microsoft-com:vml" xmlns:wp14="http://schemas.microsoft.com/office/word/2010/wordprocessingDrawing" xmlns:w10="urn:schemas-microsoft-com:office:word" xmlns:w="http://schemas.openxmlformats.org/wordprocessingml/2006/main" xmlns:w14="http://schemas.microsoft.com/office/word/2010/wordml" xmlns:w15="http://schemas.microsoft.com/office/word/2012/wordml" xmlns:wpg="http://schemas.microsoft.com/office/word/2010/wordprocessingGroup" xmlns:wpi="http://schemas.microsoft.com/office/word/2010/wordprocessingInk" xmlns:wps="http://schemas.microsoft.com/office/word/2010/wordprocessingShape" xmlns:a14="http://schemas.microsoft.com/office/drawing/2010/main" val="0"/>
+                          <a14:useLocalDpi xmlns:a14="http://schemas.microsoft.com/office/drawing/2010/main" val="0"/>
                         </a:ext>
                       </a:extLst>
                     </a:blip>
@@ -313,585 +182,411 @@
           </wp:anchor>
         </w:drawing>
       </w:r>
-      <w:r>
-        <w:rPr>
-          <w:rFonts w:ascii="Arial" w:eastAsia="Times New Roman" w:hAnsi="Arial" w:cs="Arial"/>
+      <w:proofErr w:type="spellStart"/>
+      <w:r>
+        <w:rPr>
+          <w:rFonts w:ascii="Arial" w:hAnsi="Arial" w:cs="Arial"/>
           <w:b/>
           <w:bCs/>
           <w:sz w:val="32"/>
-          <w:szCs w:val="28"/>
-        </w:rPr>
-        <w:t>OpenPEPPOL AISBL</w:t>
+          <w:szCs w:val="32"/>
+        </w:rPr>
+        <w:t>OpenPEPPOL</w:t>
+      </w:r>
+      <w:proofErr w:type="spellEnd"/>
+      <w:r>
+        <w:rPr>
+          <w:rFonts w:ascii="Arial" w:hAnsi="Arial" w:cs="Arial"/>
+          <w:b/>
+          <w:bCs/>
+          <w:sz w:val="32"/>
+          <w:szCs w:val="32"/>
+        </w:rPr>
+        <w:t xml:space="preserve"> AISBL</w:t>
       </w:r>
     </w:p>
     <w:p>
       <w:pPr>
-        <w:tabs>
-          <w:tab w:val="left" w:pos="5480"/>
-        </w:tabs>
-        <w:spacing w:line="355" w:lineRule="auto"/>
-        <w:ind w:left="2510" w:right="3668"/>
-        <w:rPr>
-          <w:rFonts w:ascii="Arial" w:eastAsia="Times New Roman" w:hAnsi="Arial" w:cs="Arial"/>
+        <w:ind w:left="2127" w:right="565"/>
+        <w:jc w:val="center"/>
+        <w:rPr>
+          <w:rFonts w:ascii="Arial" w:hAnsi="Arial" w:cs="Arial"/>
+          <w:b/>
+          <w:bCs/>
         </w:rPr>
       </w:pPr>
     </w:p>
     <w:p>
       <w:pPr>
-        <w:tabs>
-          <w:tab w:val="left" w:pos="5480"/>
-        </w:tabs>
-        <w:spacing w:before="1"/>
-        <w:ind w:left="2510" w:right="-20"/>
-        <w:rPr>
-          <w:rFonts w:ascii="Arial" w:eastAsia="Times New Roman" w:hAnsi="Arial" w:cs="Arial"/>
-        </w:rPr>
-      </w:pPr>
-      <w:r>
-        <w:rPr>
-          <w:noProof/>
-        </w:rPr>
-        <w:pict>
-          <v:group id="Grupp 31" o:spid="_x0000_s1026" style="position:absolute;left:0;text-align:left;margin-left:163.1pt;margin-top:31.75pt;width:378.8pt;height:.1pt;z-index:-251657216;mso-position-horizontal-relative:page" coordorigin="3262,635" coordsize="7576,2" o:gfxdata="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">
-            <v:shape id="Freeform 445" o:spid="_x0000_s1027" style="position:absolute;left:3262;top:635;width:7576;height:2;visibility:visible;mso-wrap-style:square;v-text-anchor:top" coordsize="7576,2" o:gfxdata="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" path="m,l7576,e" filled="f" strokeweight=".58pt">
-              <v:path arrowok="t" o:connecttype="custom" o:connectlocs="0,0;7576,0" o:connectangles="0,0"/>
-            </v:shape>
-            <w10:wrap anchorx="page"/>
-          </v:group>
-        </w:pict>
-      </w:r>
+        <w:pBdr>
+          <w:bottom w:val="single" w:sz="4" w:space="1" w:color="auto"/>
+        </w:pBdr>
+        <w:ind w:left="2127" w:right="565"/>
+        <w:jc w:val="center"/>
+        <w:rPr>
+          <w:rFonts w:ascii="Arial" w:hAnsi="Arial" w:cs="Arial"/>
+          <w:b/>
+          <w:bCs/>
+        </w:rPr>
+      </w:pPr>
     </w:p>
     <w:p>
       <w:pPr>
-        <w:spacing w:before="4" w:line="150" w:lineRule="exact"/>
-        <w:ind w:left="2510"/>
-        <w:rPr>
-          <w:sz w:val="15"/>
-          <w:szCs w:val="15"/>
+        <w:ind w:left="2127" w:right="565"/>
+        <w:jc w:val="center"/>
+        <w:rPr>
+          <w:rFonts w:ascii="Arial" w:hAnsi="Arial" w:cs="Arial"/>
+          <w:b/>
+          <w:bCs/>
         </w:rPr>
       </w:pPr>
     </w:p>
     <w:p>
       <w:pPr>
-        <w:ind w:left="3969" w:right="1699"/>
+        <w:ind w:left="1985" w:right="565"/>
         <w:jc w:val="center"/>
         <w:rPr>
           <w:rFonts w:ascii="Arial" w:hAnsi="Arial" w:cs="Arial"/>
           <w:b/>
+          <w:bCs/>
           <w:sz w:val="28"/>
           <w:szCs w:val="28"/>
         </w:rPr>
       </w:pPr>
+      <w:r>
+        <w:rPr>
+          <w:rFonts w:ascii="Arial" w:hAnsi="Arial" w:cs="Arial"/>
+          <w:b/>
+          <w:bCs/>
+          <w:sz w:val="28"/>
+          <w:szCs w:val="28"/>
+        </w:rPr>
+        <w:t>Peppol Transport Infrastructure</w:t>
+      </w:r>
     </w:p>
     <w:p>
       <w:pPr>
-        <w:ind w:left="3969" w:right="1699"/>
+        <w:ind w:left="1985" w:right="565"/>
         <w:jc w:val="center"/>
         <w:rPr>
           <w:rFonts w:ascii="Arial" w:hAnsi="Arial" w:cs="Arial"/>
           <w:b/>
+          <w:bCs/>
           <w:sz w:val="28"/>
           <w:szCs w:val="28"/>
         </w:rPr>
       </w:pPr>
+      <w:r>
+        <w:rPr>
+          <w:rFonts w:ascii="Arial" w:hAnsi="Arial" w:cs="Arial"/>
+          <w:b/>
+          <w:bCs/>
+          <w:sz w:val="28"/>
+          <w:szCs w:val="28"/>
+        </w:rPr>
+        <w:t>ICT - Models</w:t>
+      </w:r>
     </w:p>
     <w:p>
       <w:pPr>
-        <w:ind w:left="3969" w:right="1699"/>
+        <w:ind w:left="2127" w:right="565"/>
         <w:jc w:val="center"/>
         <w:rPr>
           <w:rFonts w:ascii="Arial" w:hAnsi="Arial" w:cs="Arial"/>
           <w:b/>
-          <w:sz w:val="28"/>
-          <w:szCs w:val="28"/>
+          <w:bCs/>
         </w:rPr>
       </w:pPr>
     </w:p>
     <w:p>
       <w:pPr>
-        <w:ind w:left="3969" w:right="1699"/>
+        <w:ind w:left="2127" w:right="565"/>
         <w:jc w:val="center"/>
         <w:rPr>
           <w:rFonts w:ascii="Arial" w:hAnsi="Arial" w:cs="Arial"/>
           <w:b/>
-          <w:sz w:val="28"/>
-          <w:szCs w:val="28"/>
-        </w:rPr>
-      </w:pPr>
-      <w:r>
+          <w:bCs/>
+        </w:rPr>
+      </w:pPr>
+    </w:p>
+    <w:p>
+      <w:pPr>
+        <w:ind w:left="2127" w:right="565"/>
+        <w:jc w:val="center"/>
         <w:rPr>
           <w:rFonts w:ascii="Arial" w:hAnsi="Arial" w:cs="Arial"/>
           <w:b/>
-          <w:sz w:val="28"/>
-          <w:szCs w:val="28"/>
-        </w:rPr>
-        <w:t>Transport Infrastructure Coordinating Community</w:t>
+          <w:bCs/>
+          <w:sz w:val="36"/>
+          <w:szCs w:val="36"/>
+        </w:rPr>
+      </w:pPr>
+      <w:r>
+        <w:rPr>
+          <w:rFonts w:ascii="Arial" w:hAnsi="Arial" w:cs="Arial"/>
+          <w:b/>
+          <w:bCs/>
+          <w:sz w:val="36"/>
+          <w:szCs w:val="36"/>
+        </w:rPr>
+        <w:t>Peppol</w:t>
+      </w:r>
+      <w:r>
+        <w:rPr>
+          <w:rFonts w:ascii="Arial" w:hAnsi="Arial" w:cs="Arial"/>
+          <w:b/>
+          <w:bCs/>
+          <w:sz w:val="36"/>
+          <w:szCs w:val="36"/>
+        </w:rPr>
+        <w:t xml:space="preserve"> </w:t>
+      </w:r>
+      <w:r>
+        <w:rPr>
+          <w:rFonts w:ascii="Arial" w:hAnsi="Arial" w:cs="Arial"/>
+          <w:b/>
+          <w:bCs/>
+          <w:sz w:val="36"/>
+          <w:szCs w:val="36"/>
+        </w:rPr>
+        <w:t xml:space="preserve">Policy for </w:t>
+      </w:r>
+      <w:r>
+        <w:rPr>
+          <w:rFonts w:ascii="Arial" w:hAnsi="Arial" w:cs="Arial"/>
+          <w:b/>
+          <w:bCs/>
+          <w:sz w:val="36"/>
+          <w:szCs w:val="36"/>
+        </w:rPr>
+        <w:t>T</w:t>
+      </w:r>
+      <w:r>
+        <w:rPr>
+          <w:rFonts w:ascii="Arial" w:hAnsi="Arial" w:cs="Arial"/>
+          <w:b/>
+          <w:bCs/>
+          <w:sz w:val="36"/>
+          <w:szCs w:val="36"/>
+        </w:rPr>
+        <w:t xml:space="preserve">ransport </w:t>
+      </w:r>
+      <w:r>
+        <w:rPr>
+          <w:rFonts w:ascii="Arial" w:hAnsi="Arial" w:cs="Arial"/>
+          <w:b/>
+          <w:bCs/>
+          <w:sz w:val="36"/>
+          <w:szCs w:val="36"/>
+        </w:rPr>
+        <w:t>S</w:t>
+      </w:r>
+      <w:r>
+        <w:rPr>
+          <w:rFonts w:ascii="Arial" w:hAnsi="Arial" w:cs="Arial"/>
+          <w:b/>
+          <w:bCs/>
+          <w:sz w:val="36"/>
+          <w:szCs w:val="36"/>
+        </w:rPr>
+        <w:t>ecurity</w:t>
       </w:r>
     </w:p>
     <w:p>
       <w:pPr>
-        <w:ind w:left="3969" w:right="1699"/>
+        <w:ind w:left="2127" w:right="565"/>
         <w:jc w:val="center"/>
         <w:rPr>
           <w:rFonts w:ascii="Arial" w:hAnsi="Arial" w:cs="Arial"/>
           <w:b/>
-          <w:sz w:val="28"/>
-          <w:szCs w:val="28"/>
+          <w:bCs/>
         </w:rPr>
       </w:pPr>
     </w:p>
     <w:p>
       <w:pPr>
-        <w:ind w:left="3969" w:right="1699"/>
+        <w:ind w:left="2127" w:right="565"/>
         <w:jc w:val="center"/>
         <w:rPr>
           <w:rFonts w:ascii="Arial" w:hAnsi="Arial" w:cs="Arial"/>
           <w:b/>
-          <w:sz w:val="28"/>
-          <w:szCs w:val="28"/>
-        </w:rPr>
-      </w:pPr>
-      <w:r>
+          <w:bCs/>
+        </w:rPr>
+      </w:pPr>
+    </w:p>
+    <w:p>
+      <w:pPr>
+        <w:ind w:left="2127" w:right="565"/>
         <w:rPr>
           <w:rFonts w:ascii="Arial" w:hAnsi="Arial" w:cs="Arial"/>
           <w:b/>
-          <w:sz w:val="28"/>
-          <w:szCs w:val="28"/>
-        </w:rPr>
-        <w:t>ICT - Models</w:t>
+          <w:bCs/>
+        </w:rPr>
+      </w:pPr>
+      <w:r>
+        <w:rPr>
+          <w:rFonts w:ascii="Arial" w:hAnsi="Arial" w:cs="Arial"/>
+          <w:b/>
+          <w:bCs/>
+        </w:rPr>
+        <w:t>Version: 1.</w:t>
+      </w:r>
+      <w:r>
+        <w:rPr>
+          <w:rFonts w:ascii="Arial" w:hAnsi="Arial" w:cs="Arial"/>
+          <w:b/>
+          <w:bCs/>
+        </w:rPr>
+        <w:t>1.</w:t>
+      </w:r>
+      <w:r>
+        <w:rPr>
+          <w:rFonts w:ascii="Arial" w:hAnsi="Arial" w:cs="Arial"/>
+          <w:b/>
+          <w:bCs/>
+        </w:rPr>
+        <w:t>0</w:t>
       </w:r>
     </w:p>
     <w:p>
       <w:pPr>
-        <w:ind w:left="3969" w:right="1699"/>
-        <w:jc w:val="center"/>
+        <w:ind w:left="2127" w:right="565"/>
         <w:rPr>
           <w:rFonts w:ascii="Arial" w:hAnsi="Arial" w:cs="Arial"/>
           <w:b/>
-          <w:sz w:val="28"/>
-          <w:szCs w:val="28"/>
-        </w:rPr>
-      </w:pPr>
+          <w:bCs/>
+        </w:rPr>
+      </w:pPr>
+      <w:r>
+        <w:rPr>
+          <w:rFonts w:ascii="Arial" w:hAnsi="Arial" w:cs="Arial"/>
+          <w:b/>
+          <w:bCs/>
+        </w:rPr>
+        <w:t xml:space="preserve">Status: </w:t>
+      </w:r>
+      <w:r>
+        <w:rPr>
+          <w:rFonts w:ascii="Arial" w:hAnsi="Arial" w:cs="Arial"/>
+          <w:b/>
+          <w:bCs/>
+        </w:rPr>
+        <w:t>In use</w:t>
+      </w:r>
     </w:p>
     <w:p>
       <w:pPr>
-        <w:ind w:left="3969" w:right="1699"/>
-        <w:jc w:val="center"/>
+        <w:pBdr>
+          <w:bottom w:val="single" w:sz="4" w:space="1" w:color="auto"/>
+        </w:pBdr>
+        <w:ind w:left="2127" w:right="565"/>
         <w:rPr>
           <w:rFonts w:ascii="Arial" w:hAnsi="Arial" w:cs="Arial"/>
           <w:b/>
-          <w:sz w:val="28"/>
-          <w:szCs w:val="28"/>
+          <w:bCs/>
         </w:rPr>
       </w:pPr>
     </w:p>
     <w:p>
       <w:pPr>
-        <w:ind w:left="3969" w:right="1699"/>
-        <w:jc w:val="center"/>
+        <w:ind w:left="2127" w:right="565"/>
         <w:rPr>
           <w:rFonts w:ascii="Arial" w:hAnsi="Arial" w:cs="Arial"/>
           <w:b/>
-          <w:sz w:val="28"/>
-          <w:szCs w:val="28"/>
-        </w:rPr>
-      </w:pPr>
-      <w:r>
+          <w:bCs/>
+        </w:rPr>
+      </w:pPr>
+    </w:p>
+    <w:p>
+      <w:pPr>
+        <w:ind w:left="2127" w:right="565"/>
         <w:rPr>
           <w:rFonts w:ascii="Arial" w:hAnsi="Arial" w:cs="Arial"/>
           <w:b/>
-          <w:sz w:val="28"/>
-          <w:szCs w:val="28"/>
-        </w:rPr>
-        <w:t>Peppol</w:t>
-      </w:r>
+          <w:bCs/>
+        </w:rPr>
+      </w:pPr>
       <w:r>
         <w:rPr>
           <w:rFonts w:ascii="Arial" w:hAnsi="Arial" w:cs="Arial"/>
           <w:b/>
-          <w:sz w:val="28"/>
-          <w:szCs w:val="28"/>
-        </w:rPr>
-        <w:t xml:space="preserve"> </w:t>
-      </w:r>
-      <w:r>
+          <w:bCs/>
+        </w:rPr>
+        <w:t>Author:</w:t>
+      </w:r>
+    </w:p>
+    <w:p>
+      <w:pPr>
+        <w:ind w:left="2127" w:right="565"/>
         <w:rPr>
           <w:rFonts w:ascii="Arial" w:hAnsi="Arial" w:cs="Arial"/>
           <w:b/>
-          <w:sz w:val="28"/>
-          <w:szCs w:val="28"/>
-        </w:rPr>
-        <w:t xml:space="preserve">Policy for </w:t>
-      </w:r>
+          <w:bCs/>
+        </w:rPr>
+      </w:pPr>
+      <w:proofErr w:type="spellStart"/>
       <w:r>
         <w:rPr>
           <w:rFonts w:ascii="Arial" w:hAnsi="Arial" w:cs="Arial"/>
           <w:b/>
-          <w:sz w:val="28"/>
-          <w:szCs w:val="28"/>
-        </w:rPr>
-        <w:t>T</w:t>
-      </w:r>
+          <w:bCs/>
+        </w:rPr>
+        <w:t>Bård</w:t>
+      </w:r>
+      <w:proofErr w:type="spellEnd"/>
       <w:r>
         <w:rPr>
           <w:rFonts w:ascii="Arial" w:hAnsi="Arial" w:cs="Arial"/>
           <w:b/>
-          <w:sz w:val="28"/>
-          <w:szCs w:val="28"/>
-        </w:rPr>
-        <w:t xml:space="preserve">ransport </w:t>
-      </w:r>
+          <w:bCs/>
+        </w:rPr>
+        <w:t xml:space="preserve"> </w:t>
+      </w:r>
+      <w:proofErr w:type="spellStart"/>
       <w:r>
         <w:rPr>
           <w:rFonts w:ascii="Arial" w:hAnsi="Arial" w:cs="Arial"/>
           <w:b/>
-          <w:sz w:val="28"/>
-          <w:szCs w:val="28"/>
-        </w:rPr>
-        <w:t>S</w:t>
-      </w:r>
+          <w:bCs/>
+        </w:rPr>
+        <w:t>Langøy</w:t>
+      </w:r>
+      <w:proofErr w:type="spellEnd"/>
       <w:r>
         <w:rPr>
           <w:rFonts w:ascii="Arial" w:hAnsi="Arial" w:cs="Arial"/>
           <w:b/>
-          <w:sz w:val="28"/>
-          <w:szCs w:val="28"/>
-        </w:rPr>
-        <w:t>ecurity</w:t>
-      </w:r>
-      <w:bookmarkStart w:id="0" w:name="_GoBack"/>
-      <w:bookmarkEnd w:id="0"/>
+          <w:bCs/>
+        </w:rPr>
+        <w:t xml:space="preserve">, </w:t>
+      </w:r>
+      <w:proofErr w:type="spellStart"/>
+      <w:r>
+        <w:rPr>
+          <w:rFonts w:ascii="Arial" w:hAnsi="Arial" w:cs="Arial"/>
+          <w:b/>
+          <w:bCs/>
+        </w:rPr>
+        <w:t>Pagero</w:t>
+      </w:r>
+      <w:proofErr w:type="spellEnd"/>
+      <w:r>
+        <w:rPr>
+          <w:rFonts w:ascii="Arial" w:hAnsi="Arial" w:cs="Arial"/>
+          <w:b/>
+          <w:bCs/>
+        </w:rPr>
+        <w:t>, Sweden</w:t>
+      </w:r>
     </w:p>
     <w:p>
       <w:pPr>
-        <w:ind w:left="3969" w:right="1699"/>
-        <w:jc w:val="center"/>
-        <w:rPr>
-          <w:rFonts w:ascii="Arial" w:hAnsi="Arial" w:cs="Arial"/>
-          <w:b/>
-          <w:sz w:val="28"/>
-          <w:szCs w:val="28"/>
-        </w:rPr>
-      </w:pPr>
-    </w:p>
-    <w:p>
-      <w:pPr>
-        <w:ind w:left="2552"/>
-        <w:rPr>
-          <w:rFonts w:ascii="Arial" w:hAnsi="Arial" w:cs="Arial"/>
-          <w:b/>
-          <w:sz w:val="28"/>
-          <w:szCs w:val="28"/>
-        </w:rPr>
-      </w:pPr>
-    </w:p>
-    <w:p>
-      <w:pPr>
-        <w:widowControl w:val="0"/>
-        <w:ind w:left="2340" w:right="-20" w:firstLine="540"/>
-        <w:rPr>
-          <w:rFonts w:ascii="Arial" w:eastAsia="Arial" w:hAnsi="Arial" w:cs="Arial"/>
-          <w:sz w:val="22"/>
-          <w:szCs w:val="22"/>
-          <w:lang w:val="en-US" w:eastAsia="en-US"/>
-        </w:rPr>
-      </w:pPr>
-      <w:r>
-        <w:rPr>
-          <w:rFonts w:ascii="Arial" w:eastAsia="Arial" w:hAnsi="Arial" w:cs="Arial"/>
-          <w:b/>
-          <w:bCs/>
-          <w:spacing w:val="-6"/>
-          <w:sz w:val="22"/>
-          <w:szCs w:val="22"/>
-          <w:lang w:val="en-US" w:eastAsia="en-US"/>
-        </w:rPr>
-        <w:t>A</w:t>
-      </w:r>
-      <w:r>
-        <w:rPr>
-          <w:rFonts w:ascii="Arial" w:eastAsia="Arial" w:hAnsi="Arial" w:cs="Arial"/>
-          <w:b/>
-          <w:bCs/>
-          <w:spacing w:val="2"/>
-          <w:sz w:val="22"/>
-          <w:szCs w:val="22"/>
-          <w:lang w:val="en-US" w:eastAsia="en-US"/>
-        </w:rPr>
-        <w:t>u</w:t>
-      </w:r>
-      <w:r>
-        <w:rPr>
-          <w:rFonts w:ascii="Arial" w:eastAsia="Arial" w:hAnsi="Arial" w:cs="Arial"/>
-          <w:b/>
-          <w:bCs/>
-          <w:spacing w:val="1"/>
-          <w:sz w:val="22"/>
-          <w:szCs w:val="22"/>
-          <w:lang w:val="en-US" w:eastAsia="en-US"/>
-        </w:rPr>
-        <w:t>t</w:t>
-      </w:r>
-      <w:r>
-        <w:rPr>
-          <w:rFonts w:ascii="Arial" w:eastAsia="Arial" w:hAnsi="Arial" w:cs="Arial"/>
-          <w:b/>
-          <w:bCs/>
-          <w:sz w:val="22"/>
-          <w:szCs w:val="22"/>
-          <w:lang w:val="en-US" w:eastAsia="en-US"/>
-        </w:rPr>
-        <w:t>h</w:t>
-      </w:r>
-      <w:r>
-        <w:rPr>
-          <w:rFonts w:ascii="Arial" w:eastAsia="Arial" w:hAnsi="Arial" w:cs="Arial"/>
-          <w:b/>
-          <w:bCs/>
-          <w:spacing w:val="-1"/>
-          <w:sz w:val="22"/>
-          <w:szCs w:val="22"/>
-          <w:lang w:val="en-US" w:eastAsia="en-US"/>
-        </w:rPr>
-        <w:t>o</w:t>
-      </w:r>
-      <w:r>
-        <w:rPr>
-          <w:rFonts w:ascii="Arial" w:eastAsia="Arial" w:hAnsi="Arial" w:cs="Arial"/>
-          <w:b/>
-          <w:bCs/>
-          <w:sz w:val="22"/>
-          <w:szCs w:val="22"/>
-          <w:lang w:val="en-US" w:eastAsia="en-US"/>
-        </w:rPr>
-        <w:t>r:</w:t>
-      </w:r>
-    </w:p>
-    <w:p>
-      <w:pPr>
-        <w:widowControl w:val="0"/>
-        <w:spacing w:before="1"/>
-        <w:ind w:left="2341" w:right="-20" w:firstLine="539"/>
-        <w:rPr>
-          <w:rFonts w:ascii="Arial" w:eastAsia="Arial" w:hAnsi="Arial" w:cs="Arial"/>
-          <w:b/>
-          <w:bCs/>
-          <w:spacing w:val="1"/>
-          <w:sz w:val="22"/>
-          <w:szCs w:val="22"/>
-          <w:lang w:val="sv-SE" w:eastAsia="en-US"/>
-        </w:rPr>
-      </w:pPr>
-      <w:r>
-        <w:rPr>
-          <w:rFonts w:ascii="Arial" w:eastAsia="Arial" w:hAnsi="Arial" w:cs="Arial"/>
-          <w:b/>
-          <w:bCs/>
-          <w:spacing w:val="1"/>
-          <w:sz w:val="22"/>
-          <w:szCs w:val="22"/>
-          <w:lang w:val="en-US" w:eastAsia="en-US"/>
-        </w:rPr>
-        <w:t>Bård Langøy</w:t>
-      </w:r>
-      <w:r>
-        <w:rPr>
-          <w:rFonts w:ascii="Arial" w:eastAsia="Arial" w:hAnsi="Arial" w:cs="Arial"/>
-          <w:b/>
-          <w:bCs/>
-          <w:spacing w:val="1"/>
-          <w:sz w:val="22"/>
-          <w:szCs w:val="22"/>
-          <w:lang w:val="sv-SE" w:eastAsia="en-US"/>
-        </w:rPr>
-        <w:t xml:space="preserve">, </w:t>
-      </w:r>
-      <w:r>
-        <w:rPr>
-          <w:rFonts w:ascii="Arial" w:eastAsia="Arial" w:hAnsi="Arial" w:cs="Arial"/>
-          <w:b/>
-          <w:bCs/>
-          <w:spacing w:val="1"/>
-          <w:sz w:val="22"/>
-          <w:szCs w:val="22"/>
-          <w:lang w:val="sv-SE" w:eastAsia="en-US"/>
-        </w:rPr>
-        <w:t xml:space="preserve">Pagero, </w:t>
-      </w:r>
-      <w:r>
-        <w:rPr>
-          <w:rFonts w:ascii="Arial" w:eastAsia="Arial" w:hAnsi="Arial" w:cs="Arial"/>
-          <w:b/>
-          <w:bCs/>
-          <w:spacing w:val="1"/>
-          <w:sz w:val="22"/>
-          <w:szCs w:val="22"/>
-          <w:lang w:val="sv-SE" w:eastAsia="en-US"/>
-        </w:rPr>
-        <w:t>Sweden</w:t>
-      </w:r>
-    </w:p>
-    <w:p>
-      <w:pPr>
-        <w:ind w:left="2552"/>
-        <w:rPr>
-          <w:rFonts w:ascii="Arial" w:hAnsi="Arial" w:cs="Arial"/>
-          <w:b/>
-          <w:sz w:val="28"/>
-          <w:szCs w:val="28"/>
-          <w:lang w:val="en-US"/>
-        </w:rPr>
-      </w:pPr>
-    </w:p>
-    <w:p>
-      <w:pPr>
-        <w:ind w:left="2510" w:right="-20"/>
-        <w:rPr>
-          <w:rFonts w:ascii="Arial" w:eastAsia="Times New Roman" w:hAnsi="Arial" w:cs="Arial"/>
-          <w:lang w:val="en-US"/>
-        </w:rPr>
-      </w:pPr>
-      <w:r>
-        <w:rPr>
-          <w:rFonts w:ascii="Arial" w:eastAsia="Times New Roman" w:hAnsi="Arial" w:cs="Arial"/>
-          <w:b/>
-          <w:bCs/>
-          <w:spacing w:val="-1"/>
-          <w:lang w:val="en-US"/>
-        </w:rPr>
-        <w:t>V</w:t>
-      </w:r>
-      <w:r>
-        <w:rPr>
-          <w:rFonts w:ascii="Arial" w:eastAsia="Times New Roman" w:hAnsi="Arial" w:cs="Arial"/>
-          <w:b/>
-          <w:bCs/>
-          <w:lang w:val="en-US"/>
-        </w:rPr>
-        <w:t>ers</w:t>
-      </w:r>
-      <w:r>
-        <w:rPr>
-          <w:rFonts w:ascii="Arial" w:eastAsia="Times New Roman" w:hAnsi="Arial" w:cs="Arial"/>
-          <w:b/>
-          <w:bCs/>
-          <w:spacing w:val="1"/>
-          <w:lang w:val="en-US"/>
-        </w:rPr>
-        <w:t>i</w:t>
-      </w:r>
-      <w:r>
-        <w:rPr>
-          <w:rFonts w:ascii="Arial" w:eastAsia="Times New Roman" w:hAnsi="Arial" w:cs="Arial"/>
-          <w:b/>
-          <w:bCs/>
-          <w:lang w:val="en-US"/>
-        </w:rPr>
-        <w:t>on: 1</w:t>
-      </w:r>
-      <w:r>
-        <w:rPr>
-          <w:rFonts w:ascii="Arial" w:eastAsia="Times New Roman" w:hAnsi="Arial" w:cs="Arial"/>
-          <w:b/>
-          <w:bCs/>
-          <w:spacing w:val="1"/>
-          <w:lang w:val="en-US"/>
-        </w:rPr>
-        <w:t>.</w:t>
-      </w:r>
-      <w:r>
-        <w:rPr>
-          <w:rFonts w:ascii="Arial" w:eastAsia="Times New Roman" w:hAnsi="Arial" w:cs="Arial"/>
-          <w:b/>
-          <w:bCs/>
-          <w:spacing w:val="1"/>
-          <w:lang w:val="en-US"/>
-        </w:rPr>
-        <w:t>1.</w:t>
-      </w:r>
-      <w:r>
-        <w:rPr>
-          <w:rFonts w:ascii="Arial" w:eastAsia="Times New Roman" w:hAnsi="Arial" w:cs="Arial"/>
-          <w:b/>
-          <w:bCs/>
-          <w:spacing w:val="1"/>
-          <w:lang w:val="en-US"/>
-        </w:rPr>
-        <w:t>0</w:t>
-      </w:r>
-    </w:p>
-    <w:p>
-      <w:pPr>
-        <w:spacing w:line="252" w:lineRule="exact"/>
-        <w:ind w:left="2510" w:right="-20"/>
-        <w:rPr>
-          <w:rFonts w:ascii="Arial" w:eastAsia="Times New Roman" w:hAnsi="Arial" w:cs="Arial"/>
-        </w:rPr>
-      </w:pPr>
-      <w:r>
-        <w:rPr>
-          <w:rFonts w:ascii="Arial" w:eastAsia="Times New Roman" w:hAnsi="Arial" w:cs="Arial"/>
-          <w:b/>
-          <w:bCs/>
-          <w:spacing w:val="-1"/>
-        </w:rPr>
-        <w:t>S</w:t>
-      </w:r>
-      <w:r>
-        <w:rPr>
-          <w:rFonts w:ascii="Arial" w:eastAsia="Times New Roman" w:hAnsi="Arial" w:cs="Arial"/>
-          <w:b/>
-          <w:bCs/>
-          <w:spacing w:val="1"/>
-        </w:rPr>
-        <w:t>t</w:t>
-      </w:r>
-      <w:r>
-        <w:rPr>
-          <w:rFonts w:ascii="Arial" w:eastAsia="Times New Roman" w:hAnsi="Arial" w:cs="Arial"/>
-          <w:b/>
-          <w:bCs/>
-        </w:rPr>
-        <w:t xml:space="preserve">atus: </w:t>
-      </w:r>
-      <w:r>
-        <w:rPr>
-          <w:rFonts w:ascii="Arial" w:eastAsia="Times New Roman" w:hAnsi="Arial" w:cs="Arial"/>
-          <w:b/>
-          <w:bCs/>
-        </w:rPr>
-        <w:t>Scheduled</w:t>
-      </w:r>
-      <w:r>
-        <w:rPr>
-          <w:rFonts w:ascii="Arial" w:eastAsia="Times New Roman" w:hAnsi="Arial" w:cs="Arial"/>
-          <w:b/>
-          <w:bCs/>
-        </w:rPr>
-        <w:t xml:space="preserve"> for use</w:t>
-      </w:r>
-    </w:p>
-    <w:p>
-      <w:pPr>
         <w:ind w:left="3219" w:right="-20"/>
         <w:rPr>
           <w:sz w:val="20"/>
           <w:szCs w:val="20"/>
         </w:rPr>
       </w:pPr>
-      <w:r>
-        <w:rPr>
-          <w:noProof/>
-        </w:rPr>
-        <w:pict>
-          <v:group id="Grupp 29" o:spid="_x0000_s1029" style="position:absolute;left:0;text-align:left;margin-left:167.05pt;margin-top:39.4pt;width:374.85pt;height:.1pt;z-index:-251656192;mso-position-horizontal-relative:page" coordorigin="3341,788" coordsize="7497,2" o:gfxdata="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">
-            <v:shape id="Freeform 441" o:spid="_x0000_s1030" style="position:absolute;left:3341;top:788;width:7497;height:2;visibility:visible;mso-wrap-style:square;v-text-anchor:top" coordsize="7497,2" o:gfxdata="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" path="m,l7497,e" filled="f" strokeweight=".20464mm">
-              <v:path arrowok="t" o:connecttype="custom" o:connectlocs="0,0;7497,0" o:connectangles="0,0"/>
-            </v:shape>
-            <w10:wrap anchorx="page"/>
-          </v:group>
-        </w:pict>
-      </w:r>
     </w:p>
     <w:p>
       <w:pPr>
@@ -903,6 +598,7 @@
         <w:sectPr>
           <w:headerReference w:type="default" r:id="rId10"/>
           <w:footerReference w:type="default" r:id="rId11"/>
+          <w:footerReference w:type="first" r:id="rId12"/>
           <w:type w:val="continuous"/>
           <w:pgSz w:w="11907" w:h="16839" w:code="9"/>
           <w:pgMar w:top="1418" w:right="1135" w:bottom="850" w:left="1135" w:header="709" w:footer="850" w:gutter="0"/>
@@ -1060,7 +756,7 @@
           <w:lang w:val="de-DE" w:eastAsia="de-DE"/>
         </w:rPr>
         <w:drawing>
-          <wp:inline distT="0" distB="0" distL="0" distR="0">
+          <wp:inline distT="0" distB="0" distL="0" distR="0" wp14:anchorId="06843914" wp14:editId="198E66B2">
             <wp:extent cx="1122680" cy="393700"/>
             <wp:effectExtent l="19050" t="0" r="1270" b="0"/>
             <wp:docPr id="4" name="Billede 4"/>
@@ -1077,7 +773,7 @@
                     </pic:cNvPicPr>
                   </pic:nvPicPr>
                   <pic:blipFill>
-                    <a:blip r:embed="rId12"/>
+                    <a:blip r:embed="rId13"/>
                     <a:srcRect/>
                     <a:stretch>
                       <a:fillRect/>
@@ -1392,13 +1088,8 @@
       </w:r>
       <w:proofErr w:type="spellEnd"/>
       <w:r>
-        <w:t xml:space="preserve">, </w:t>
-      </w:r>
-      <w:proofErr w:type="spellStart"/>
-      <w:r>
-        <w:t>Visma</w:t>
-      </w:r>
-      <w:proofErr w:type="spellEnd"/>
+        <w:t>, Visma</w:t>
+      </w:r>
     </w:p>
     <w:p>
       <w:pPr>
@@ -1436,7 +1127,15 @@
       </w:r>
       <w:proofErr w:type="spellEnd"/>
       <w:r>
-        <w:t>, OpenPEPPOL Operating Office</w:t>
+        <w:t xml:space="preserve">, </w:t>
+      </w:r>
+      <w:proofErr w:type="spellStart"/>
+      <w:r>
+        <w:t>OpenPEPPOL</w:t>
+      </w:r>
+      <w:proofErr w:type="spellEnd"/>
+      <w:r>
+        <w:t xml:space="preserve"> Operating Office</w:t>
       </w:r>
     </w:p>
     <w:p>
@@ -1527,16 +1226,16 @@
       <w:tblPr>
         <w:tblStyle w:val="HelleListe-Akzent11"/>
         <w:tblW w:w="0" w:type="auto"/>
-        <w:tblLook w:val="0420"/>
+        <w:tblLook w:val="0420" w:firstRow="1" w:lastRow="0" w:firstColumn="0" w:lastColumn="0" w:noHBand="0" w:noVBand="1"/>
       </w:tblPr>
       <w:tblGrid>
         <w:gridCol w:w="977"/>
-        <w:gridCol w:w="1526"/>
-        <w:gridCol w:w="7350"/>
+        <w:gridCol w:w="1501"/>
+        <w:gridCol w:w="7139"/>
       </w:tblGrid>
       <w:tr>
         <w:trPr>
-          <w:cnfStyle w:val="100000000000"/>
+          <w:cnfStyle w:val="100000000000" w:firstRow="1" w:lastRow="0" w:firstColumn="0" w:lastColumn="0" w:oddVBand="0" w:evenVBand="0" w:oddHBand="0" w:evenHBand="0" w:firstRowFirstColumn="0" w:firstRowLastColumn="0" w:lastRowFirstColumn="0" w:lastRowLastColumn="0"/>
         </w:trPr>
         <w:tc>
           <w:tcPr>
@@ -1577,7 +1276,7 @@
       </w:tr>
       <w:tr>
         <w:trPr>
-          <w:cnfStyle w:val="000000100000"/>
+          <w:cnfStyle w:val="000000100000" w:firstRow="0" w:lastRow="0" w:firstColumn="0" w:lastColumn="0" w:oddVBand="0" w:evenVBand="0" w:oddHBand="1" w:evenHBand="0" w:firstRowFirstColumn="0" w:firstRowLastColumn="0" w:lastRowFirstColumn="0" w:lastRowLastColumn="0"/>
         </w:trPr>
         <w:tc>
           <w:tcPr>
@@ -1713,11 +1412,11 @@
     <w:p>
       <w:pPr>
         <w:sectPr>
+          <w:footerReference w:type="first" r:id="rId14"/>
           <w:pgSz w:w="11907" w:h="16839" w:code="9"/>
           <w:pgMar w:top="1418" w:right="1135" w:bottom="850" w:left="1135" w:header="709" w:footer="850" w:gutter="0"/>
           <w:cols w:space="720"/>
-          <w:titlePg/>
-          <w:docGrid w:linePitch="299"/>
+          <w:docGrid w:linePitch="326"/>
         </w:sectPr>
       </w:pPr>
     </w:p>
@@ -1739,7 +1438,6 @@
         <w:pStyle w:val="berschrift1"/>
       </w:pPr>
       <w:r>
-        <w:lastRenderedPageBreak/>
         <w:t>Introduction</w:t>
       </w:r>
     </w:p>
@@ -1999,17 +1697,12 @@
       </w:r>
       <w:r>
         <w:tab/>
-        <w:t>Key words for use in RFCs to Indicate Requirement Levels</w:t>
-      </w:r>
-      <w:proofErr w:type="gramStart"/>
-      <w:r>
-        <w:t>,</w:t>
-      </w:r>
-      <w:proofErr w:type="gramEnd"/>
+        <w:t>Key words for use in RFCs to Indicate Requirement Levels,</w:t>
+      </w:r>
       <w:r>
         <w:br/>
       </w:r>
-      <w:hyperlink r:id="rId13" w:history="1">
+      <w:hyperlink r:id="rId15" w:history="1">
         <w:r>
           <w:rPr>
             <w:rStyle w:val="Hyperlink"/>
@@ -2027,17 +1720,12 @@
       </w:r>
       <w:r>
         <w:tab/>
-        <w:t>Mozilla Network Security Services</w:t>
-      </w:r>
-      <w:proofErr w:type="gramStart"/>
-      <w:r>
-        <w:t>,</w:t>
-      </w:r>
-      <w:proofErr w:type="gramEnd"/>
+        <w:t>Mozilla Network Security Services,</w:t>
+      </w:r>
       <w:r>
         <w:br/>
       </w:r>
-      <w:hyperlink r:id="rId14" w:history="1">
+      <w:hyperlink r:id="rId16" w:history="1">
         <w:r>
           <w:rPr>
             <w:rStyle w:val="Hyperlink"/>
@@ -2060,17 +1748,12 @@
         <w:t>List of pre-loaded CA certificates</w:t>
       </w:r>
       <w:r>
-        <w:t xml:space="preserve"> of NSS</w:t>
-      </w:r>
-      <w:proofErr w:type="gramStart"/>
-      <w:r>
-        <w:t>,</w:t>
-      </w:r>
-      <w:proofErr w:type="gramEnd"/>
+        <w:t xml:space="preserve"> of NSS,</w:t>
+      </w:r>
       <w:r>
         <w:br/>
       </w:r>
-      <w:hyperlink r:id="rId15" w:history="1">
+      <w:hyperlink r:id="rId17" w:history="1">
         <w:r>
           <w:rPr>
             <w:rStyle w:val="Hyperlink"/>
@@ -2105,15 +1788,13 @@
       <w:r>
         <w:t>Labs Website performing SSL tests</w:t>
       </w:r>
-      <w:proofErr w:type="gramStart"/>
       <w:r>
         <w:t>,</w:t>
       </w:r>
-      <w:proofErr w:type="gramEnd"/>
       <w:r>
         <w:br/>
       </w:r>
-      <w:hyperlink r:id="rId16" w:history="1">
+      <w:hyperlink r:id="rId18" w:history="1">
         <w:r>
           <w:rPr>
             <w:rStyle w:val="Hyperlink"/>
@@ -2294,15 +1975,7 @@
         <w:t>N</w:t>
       </w:r>
       <w:r>
-        <w:t xml:space="preserve">etwork MUST </w:t>
-      </w:r>
-      <w:proofErr w:type="gramStart"/>
-      <w:r>
-        <w:t>be</w:t>
-      </w:r>
-      <w:proofErr w:type="gramEnd"/>
-      <w:r>
-        <w:t xml:space="preserve"> issued (directly or indirectly) only by a root certificate contained in the </w:t>
+        <w:t xml:space="preserve">etwork MUST be issued (directly or indirectly) only by a root certificate contained in the </w:t>
       </w:r>
       <w:r>
         <w:t xml:space="preserve">latest version of </w:t>
@@ -2725,21 +2398,7 @@
         <w:rPr>
           <w:lang w:val="en-US" w:eastAsia="en-US"/>
         </w:rPr>
-        <w:t xml:space="preserve"> "</w:t>
-      </w:r>
-      <w:proofErr w:type="gramStart"/>
-      <w:r>
-        <w:rPr>
-          <w:lang w:val="en-US" w:eastAsia="en-US"/>
-        </w:rPr>
-        <w:t>A</w:t>
-      </w:r>
-      <w:proofErr w:type="gramEnd"/>
-      <w:r>
-        <w:rPr>
-          <w:lang w:val="en-US" w:eastAsia="en-US"/>
-        </w:rPr>
-        <w:t xml:space="preserve">" </w:t>
+        <w:t xml:space="preserve"> "A" </w:t>
       </w:r>
       <w:r>
         <w:rPr>
@@ -2876,23 +2535,7 @@
           <w:sz w:val="24"/>
           <w:szCs w:val="24"/>
         </w:rPr>
-        <w:t xml:space="preserve">TLS configurations MUST NOT </w:t>
-      </w:r>
-      <w:proofErr w:type="gramStart"/>
-      <w:r>
-        <w:rPr>
-          <w:sz w:val="24"/>
-          <w:szCs w:val="24"/>
-        </w:rPr>
-        <w:t>be</w:t>
-      </w:r>
-      <w:proofErr w:type="gramEnd"/>
-      <w:r>
-        <w:rPr>
-          <w:sz w:val="24"/>
-          <w:szCs w:val="24"/>
-        </w:rPr>
-        <w:t xml:space="preserve"> </w:t>
+        <w:t xml:space="preserve">TLS configurations MUST NOT be </w:t>
       </w:r>
       <w:r>
         <w:rPr>
@@ -3005,7 +2648,7 @@
 </file>
 
 <file path=word/endnotes.xml><?xml version="1.0" encoding="utf-8"?>
-<w:endnotes xmlns:ve="http://schemas.openxmlformats.org/markup-compatibility/2006" xmlns:o="urn:schemas-microsoft-com:office:office" xmlns:r="http://schemas.openxmlformats.org/officeDocument/2006/relationships" xmlns:m="http://schemas.openxmlformats.org/officeDocument/2006/math" xmlns:v="urn:schemas-microsoft-com:vml" xmlns:wp="http://schemas.openxmlformats.org/drawingml/2006/wordprocessingDrawing" xmlns:w10="urn:schemas-microsoft-com:office:word" xmlns:w="http://schemas.openxmlformats.org/wordprocessingml/2006/main" xmlns:wne="http://schemas.microsoft.com/office/word/2006/wordml">
+<w:endnotes xmlns:wpc="http://schemas.microsoft.com/office/word/2010/wordprocessingCanvas" xmlns:cx="http://schemas.microsoft.com/office/drawing/2014/chartex" xmlns:cx1="http://schemas.microsoft.com/office/drawing/2015/9/8/chartex" xmlns:cx2="http://schemas.microsoft.com/office/drawing/2015/10/21/chartex" xmlns:cx3="http://schemas.microsoft.com/office/drawing/2016/5/9/chartex" xmlns:cx4="http://schemas.microsoft.com/office/drawing/2016/5/10/chartex" xmlns:cx5="http://schemas.microsoft.com/office/drawing/2016/5/11/chartex" xmlns:cx6="http://schemas.microsoft.com/office/drawing/2016/5/12/chartex" xmlns:cx7="http://schemas.microsoft.com/office/drawing/2016/5/13/chartex" xmlns:cx8="http://schemas.microsoft.com/office/drawing/2016/5/14/chartex" xmlns:mc="http://schemas.openxmlformats.org/markup-compatibility/2006" xmlns:aink="http://schemas.microsoft.com/office/drawing/2016/ink" xmlns:am3d="http://schemas.microsoft.com/office/drawing/2017/model3d" xmlns:o="urn:schemas-microsoft-com:office:office" xmlns:r="http://schemas.openxmlformats.org/officeDocument/2006/relationships" xmlns:m="http://schemas.openxmlformats.org/officeDocument/2006/math" xmlns:v="urn:schemas-microsoft-com:vml" xmlns:wp14="http://schemas.microsoft.com/office/word/2010/wordprocessingDrawing" xmlns:wp="http://schemas.openxmlformats.org/drawingml/2006/wordprocessingDrawing" xmlns:w10="urn:schemas-microsoft-com:office:word" xmlns:w="http://schemas.openxmlformats.org/wordprocessingml/2006/main" xmlns:w14="http://schemas.microsoft.com/office/word/2010/wordml" xmlns:w15="http://schemas.microsoft.com/office/word/2012/wordml" xmlns:w16cex="http://schemas.microsoft.com/office/word/2018/wordml/cex" xmlns:w16cid="http://schemas.microsoft.com/office/word/2016/wordml/cid" xmlns:w16="http://schemas.microsoft.com/office/word/2018/wordml" xmlns:w16sdtdh="http://schemas.microsoft.com/office/word/2020/wordml/sdtdatahash" xmlns:w16se="http://schemas.microsoft.com/office/word/2015/wordml/symex" xmlns:wpg="http://schemas.microsoft.com/office/word/2010/wordprocessingGroup" xmlns:wpi="http://schemas.microsoft.com/office/word/2010/wordprocessingInk" xmlns:wne="http://schemas.microsoft.com/office/word/2006/wordml" xmlns:wps="http://schemas.microsoft.com/office/word/2010/wordprocessingShape" mc:Ignorable="w14 w15 w16se w16cid w16 w16cex w16sdtdh wp14">
   <w:endnote w:type="separator" w:id="-1">
     <w:p>
       <w:r>
@@ -3028,7 +2671,7 @@
 </file>
 
 <file path=word/footer1.xml><?xml version="1.0" encoding="utf-8"?>
-<w:ftr xmlns:ve="http://schemas.openxmlformats.org/markup-compatibility/2006" xmlns:o="urn:schemas-microsoft-com:office:office" xmlns:r="http://schemas.openxmlformats.org/officeDocument/2006/relationships" xmlns:m="http://schemas.openxmlformats.org/officeDocument/2006/math" xmlns:v="urn:schemas-microsoft-com:vml" xmlns:wp="http://schemas.openxmlformats.org/drawingml/2006/wordprocessingDrawing" xmlns:w10="urn:schemas-microsoft-com:office:word" xmlns:w="http://schemas.openxmlformats.org/wordprocessingml/2006/main" xmlns:wne="http://schemas.microsoft.com/office/word/2006/wordml">
+<w:ftr xmlns:wpc="http://schemas.microsoft.com/office/word/2010/wordprocessingCanvas" xmlns:cx="http://schemas.microsoft.com/office/drawing/2014/chartex" xmlns:cx1="http://schemas.microsoft.com/office/drawing/2015/9/8/chartex" xmlns:cx2="http://schemas.microsoft.com/office/drawing/2015/10/21/chartex" xmlns:cx3="http://schemas.microsoft.com/office/drawing/2016/5/9/chartex" xmlns:cx4="http://schemas.microsoft.com/office/drawing/2016/5/10/chartex" xmlns:cx5="http://schemas.microsoft.com/office/drawing/2016/5/11/chartex" xmlns:cx6="http://schemas.microsoft.com/office/drawing/2016/5/12/chartex" xmlns:cx7="http://schemas.microsoft.com/office/drawing/2016/5/13/chartex" xmlns:cx8="http://schemas.microsoft.com/office/drawing/2016/5/14/chartex" xmlns:mc="http://schemas.openxmlformats.org/markup-compatibility/2006" xmlns:aink="http://schemas.microsoft.com/office/drawing/2016/ink" xmlns:am3d="http://schemas.microsoft.com/office/drawing/2017/model3d" xmlns:o="urn:schemas-microsoft-com:office:office" xmlns:r="http://schemas.openxmlformats.org/officeDocument/2006/relationships" xmlns:m="http://schemas.openxmlformats.org/officeDocument/2006/math" xmlns:v="urn:schemas-microsoft-com:vml" xmlns:wp14="http://schemas.microsoft.com/office/word/2010/wordprocessingDrawing" xmlns:wp="http://schemas.openxmlformats.org/drawingml/2006/wordprocessingDrawing" xmlns:w10="urn:schemas-microsoft-com:office:word" xmlns:w="http://schemas.openxmlformats.org/wordprocessingml/2006/main" xmlns:w14="http://schemas.microsoft.com/office/word/2010/wordml" xmlns:w15="http://schemas.microsoft.com/office/word/2012/wordml" xmlns:w16cex="http://schemas.microsoft.com/office/word/2018/wordml/cex" xmlns:w16cid="http://schemas.microsoft.com/office/word/2016/wordml/cid" xmlns:w16="http://schemas.microsoft.com/office/word/2018/wordml" xmlns:w16sdtdh="http://schemas.microsoft.com/office/word/2020/wordml/sdtdatahash" xmlns:w16se="http://schemas.microsoft.com/office/word/2015/wordml/symex" xmlns:wpg="http://schemas.microsoft.com/office/word/2010/wordprocessingGroup" xmlns:wpi="http://schemas.microsoft.com/office/word/2010/wordprocessingInk" xmlns:wne="http://schemas.microsoft.com/office/word/2006/wordml" xmlns:wps="http://schemas.microsoft.com/office/word/2010/wordprocessingShape" mc:Ignorable="w14 w15 w16se w16cid w16 w16cex w16sdtdh wp14">
   <w:sdt>
     <w:sdtPr>
       <w:id w:val="1752464768"/>
@@ -3037,12 +2680,78 @@
         <w:docPartUnique/>
       </w:docPartObj>
     </w:sdtPr>
+    <w:sdtEndPr/>
     <w:sdtContent>
       <w:p>
         <w:pPr>
           <w:pStyle w:val="Fuzeile"/>
+          <w:pBdr>
+            <w:top w:val="single" w:sz="4" w:space="1" w:color="auto"/>
+          </w:pBdr>
           <w:jc w:val="right"/>
         </w:pPr>
+        <w:r>
+          <w:rPr>
+            <w:noProof/>
+            <w:lang w:val="de-DE" w:eastAsia="de-DE"/>
+          </w:rPr>
+          <w:drawing>
+            <wp:anchor distT="0" distB="0" distL="114300" distR="114300" simplePos="0" relativeHeight="251663872" behindDoc="1" locked="0" layoutInCell="1" allowOverlap="1" wp14:anchorId="1BC389F5" wp14:editId="15E954FD">
+              <wp:simplePos x="0" y="0"/>
+              <wp:positionH relativeFrom="column">
+                <wp:posOffset>2607386</wp:posOffset>
+              </wp:positionH>
+              <wp:positionV relativeFrom="paragraph">
+                <wp:posOffset>179070</wp:posOffset>
+              </wp:positionV>
+              <wp:extent cx="784860" cy="276225"/>
+              <wp:effectExtent l="0" t="0" r="0" b="0"/>
+              <wp:wrapNone/>
+              <wp:docPr id="2" name="Billede 212"/>
+              <wp:cNvGraphicFramePr>
+                <a:graphicFrameLocks xmlns:a="http://schemas.openxmlformats.org/drawingml/2006/main" noChangeAspect="1"/>
+              </wp:cNvGraphicFramePr>
+              <a:graphic xmlns:a="http://schemas.openxmlformats.org/drawingml/2006/main">
+                <a:graphicData uri="http://schemas.openxmlformats.org/drawingml/2006/picture">
+                  <pic:pic xmlns:pic="http://schemas.openxmlformats.org/drawingml/2006/picture">
+                    <pic:nvPicPr>
+                      <pic:cNvPr id="0" name="Billede 212"/>
+                      <pic:cNvPicPr>
+                        <a:picLocks noChangeAspect="1" noChangeArrowheads="1"/>
+                      </pic:cNvPicPr>
+                    </pic:nvPicPr>
+                    <pic:blipFill>
+                      <a:blip r:embed="rId1">
+                        <a:extLst>
+                          <a:ext uri="{28A0092B-C50C-407E-A947-70E740481C1C}">
+                            <a14:useLocalDpi xmlns:a14="http://schemas.microsoft.com/office/drawing/2010/main" val="0"/>
+                          </a:ext>
+                        </a:extLst>
+                      </a:blip>
+                      <a:srcRect/>
+                      <a:stretch>
+                        <a:fillRect/>
+                      </a:stretch>
+                    </pic:blipFill>
+                    <pic:spPr bwMode="auto">
+                      <a:xfrm>
+                        <a:off x="0" y="0"/>
+                        <a:ext cx="784860" cy="276225"/>
+                      </a:xfrm>
+                      <a:prstGeom prst="rect">
+                        <a:avLst/>
+                      </a:prstGeom>
+                      <a:noFill/>
+                      <a:ln>
+                        <a:noFill/>
+                      </a:ln>
+                    </pic:spPr>
+                  </pic:pic>
+                </a:graphicData>
+              </a:graphic>
+            </wp:anchor>
+          </w:drawing>
+        </w:r>
         <w:r>
           <w:rPr>
             <w:rFonts w:cstheme="minorHAnsi"/>
@@ -3081,8 +2790,121 @@
 </w:ftr>
 </file>
 
+<file path=word/footer2.xml><?xml version="1.0" encoding="utf-8"?>
+<w:ftr xmlns:wpc="http://schemas.microsoft.com/office/word/2010/wordprocessingCanvas" xmlns:cx="http://schemas.microsoft.com/office/drawing/2014/chartex" xmlns:cx1="http://schemas.microsoft.com/office/drawing/2015/9/8/chartex" xmlns:cx2="http://schemas.microsoft.com/office/drawing/2015/10/21/chartex" xmlns:cx3="http://schemas.microsoft.com/office/drawing/2016/5/9/chartex" xmlns:cx4="http://schemas.microsoft.com/office/drawing/2016/5/10/chartex" xmlns:cx5="http://schemas.microsoft.com/office/drawing/2016/5/11/chartex" xmlns:cx6="http://schemas.microsoft.com/office/drawing/2016/5/12/chartex" xmlns:cx7="http://schemas.microsoft.com/office/drawing/2016/5/13/chartex" xmlns:cx8="http://schemas.microsoft.com/office/drawing/2016/5/14/chartex" xmlns:mc="http://schemas.openxmlformats.org/markup-compatibility/2006" xmlns:aink="http://schemas.microsoft.com/office/drawing/2016/ink" xmlns:am3d="http://schemas.microsoft.com/office/drawing/2017/model3d" xmlns:o="urn:schemas-microsoft-com:office:office" xmlns:r="http://schemas.openxmlformats.org/officeDocument/2006/relationships" xmlns:m="http://schemas.openxmlformats.org/officeDocument/2006/math" xmlns:v="urn:schemas-microsoft-com:vml" xmlns:wp14="http://schemas.microsoft.com/office/word/2010/wordprocessingDrawing" xmlns:wp="http://schemas.openxmlformats.org/drawingml/2006/wordprocessingDrawing" xmlns:w10="urn:schemas-microsoft-com:office:word" xmlns:w="http://schemas.openxmlformats.org/wordprocessingml/2006/main" xmlns:w14="http://schemas.microsoft.com/office/word/2010/wordml" xmlns:w15="http://schemas.microsoft.com/office/word/2012/wordml" xmlns:w16cex="http://schemas.microsoft.com/office/word/2018/wordml/cex" xmlns:w16cid="http://schemas.microsoft.com/office/word/2016/wordml/cid" xmlns:w16="http://schemas.microsoft.com/office/word/2018/wordml" xmlns:w16sdtdh="http://schemas.microsoft.com/office/word/2020/wordml/sdtdatahash" xmlns:w16se="http://schemas.microsoft.com/office/word/2015/wordml/symex" xmlns:wpg="http://schemas.microsoft.com/office/word/2010/wordprocessingGroup" xmlns:wpi="http://schemas.microsoft.com/office/word/2010/wordprocessingInk" xmlns:wne="http://schemas.microsoft.com/office/word/2006/wordml" xmlns:wps="http://schemas.microsoft.com/office/word/2010/wordprocessingShape" mc:Ignorable="w14 w15 w16se w16cid w16 w16cex w16sdtdh wp14">
+  <w:p>
+    <w:pPr>
+      <w:pStyle w:val="Fuzeile"/>
+      <w:jc w:val="right"/>
+    </w:pPr>
+  </w:p>
+</w:ftr>
+</file>
+
+<file path=word/footer3.xml><?xml version="1.0" encoding="utf-8"?>
+<w:ftr xmlns:wpc="http://schemas.microsoft.com/office/word/2010/wordprocessingCanvas" xmlns:cx="http://schemas.microsoft.com/office/drawing/2014/chartex" xmlns:cx1="http://schemas.microsoft.com/office/drawing/2015/9/8/chartex" xmlns:cx2="http://schemas.microsoft.com/office/drawing/2015/10/21/chartex" xmlns:cx3="http://schemas.microsoft.com/office/drawing/2016/5/9/chartex" xmlns:cx4="http://schemas.microsoft.com/office/drawing/2016/5/10/chartex" xmlns:cx5="http://schemas.microsoft.com/office/drawing/2016/5/11/chartex" xmlns:cx6="http://schemas.microsoft.com/office/drawing/2016/5/12/chartex" xmlns:cx7="http://schemas.microsoft.com/office/drawing/2016/5/13/chartex" xmlns:cx8="http://schemas.microsoft.com/office/drawing/2016/5/14/chartex" xmlns:mc="http://schemas.openxmlformats.org/markup-compatibility/2006" xmlns:aink="http://schemas.microsoft.com/office/drawing/2016/ink" xmlns:am3d="http://schemas.microsoft.com/office/drawing/2017/model3d" xmlns:o="urn:schemas-microsoft-com:office:office" xmlns:r="http://schemas.openxmlformats.org/officeDocument/2006/relationships" xmlns:m="http://schemas.openxmlformats.org/officeDocument/2006/math" xmlns:v="urn:schemas-microsoft-com:vml" xmlns:wp14="http://schemas.microsoft.com/office/word/2010/wordprocessingDrawing" xmlns:wp="http://schemas.openxmlformats.org/drawingml/2006/wordprocessingDrawing" xmlns:w10="urn:schemas-microsoft-com:office:word" xmlns:w="http://schemas.openxmlformats.org/wordprocessingml/2006/main" xmlns:w14="http://schemas.microsoft.com/office/word/2010/wordml" xmlns:w15="http://schemas.microsoft.com/office/word/2012/wordml" xmlns:w16cex="http://schemas.microsoft.com/office/word/2018/wordml/cex" xmlns:w16cid="http://schemas.microsoft.com/office/word/2016/wordml/cid" xmlns:w16="http://schemas.microsoft.com/office/word/2018/wordml" xmlns:w16sdtdh="http://schemas.microsoft.com/office/word/2020/wordml/sdtdatahash" xmlns:w16se="http://schemas.microsoft.com/office/word/2015/wordml/symex" xmlns:wpg="http://schemas.microsoft.com/office/word/2010/wordprocessingGroup" xmlns:wpi="http://schemas.microsoft.com/office/word/2010/wordprocessingInk" xmlns:wne="http://schemas.microsoft.com/office/word/2006/wordml" xmlns:wps="http://schemas.microsoft.com/office/word/2010/wordprocessingShape" mc:Ignorable="w14 w15 w16se w16cid w16 w16cex w16sdtdh wp14">
+  <w:sdt>
+    <w:sdtPr>
+      <w:id w:val="-1945684426"/>
+      <w:docPartObj>
+        <w:docPartGallery w:val="Page Numbers (Bottom of Page)"/>
+        <w:docPartUnique/>
+      </w:docPartObj>
+    </w:sdtPr>
+    <w:sdtContent>
+      <w:p>
+        <w:pPr>
+          <w:pStyle w:val="Fuzeile"/>
+          <w:jc w:val="right"/>
+        </w:pPr>
+        <w:r>
+          <w:rPr>
+            <w:noProof/>
+            <w:lang w:val="de-DE" w:eastAsia="de-DE"/>
+          </w:rPr>
+          <w:drawing>
+            <wp:anchor distT="0" distB="0" distL="114300" distR="114300" simplePos="0" relativeHeight="251658752" behindDoc="0" locked="0" layoutInCell="1" allowOverlap="1" wp14:anchorId="1813DE5E" wp14:editId="521C5FB0">
+              <wp:simplePos x="0" y="0"/>
+              <wp:positionH relativeFrom="column">
+                <wp:posOffset>2713939</wp:posOffset>
+              </wp:positionH>
+              <wp:positionV relativeFrom="paragraph">
+                <wp:posOffset>131674</wp:posOffset>
+              </wp:positionV>
+              <wp:extent cx="784860" cy="276225"/>
+              <wp:effectExtent l="0" t="0" r="0" b="9525"/>
+              <wp:wrapNone/>
+              <wp:docPr id="13" name="Billede 212"/>
+              <wp:cNvGraphicFramePr>
+                <a:graphicFrameLocks xmlns:a="http://schemas.openxmlformats.org/drawingml/2006/main" noChangeAspect="1"/>
+              </wp:cNvGraphicFramePr>
+              <a:graphic xmlns:a="http://schemas.openxmlformats.org/drawingml/2006/main">
+                <a:graphicData uri="http://schemas.openxmlformats.org/drawingml/2006/picture">
+                  <pic:pic xmlns:pic="http://schemas.openxmlformats.org/drawingml/2006/picture">
+                    <pic:nvPicPr>
+                      <pic:cNvPr id="0" name="Billede 212"/>
+                      <pic:cNvPicPr>
+                        <a:picLocks noChangeAspect="1" noChangeArrowheads="1"/>
+                      </pic:cNvPicPr>
+                    </pic:nvPicPr>
+                    <pic:blipFill>
+                      <a:blip r:embed="rId1">
+                        <a:extLst>
+                          <a:ext uri="{28A0092B-C50C-407E-A947-70E740481C1C}">
+                            <a14:useLocalDpi xmlns:a14="http://schemas.microsoft.com/office/drawing/2010/main" val="0"/>
+                          </a:ext>
+                        </a:extLst>
+                      </a:blip>
+                      <a:srcRect/>
+                      <a:stretch>
+                        <a:fillRect/>
+                      </a:stretch>
+                    </pic:blipFill>
+                    <pic:spPr bwMode="auto">
+                      <a:xfrm>
+                        <a:off x="0" y="0"/>
+                        <a:ext cx="784860" cy="276225"/>
+                      </a:xfrm>
+                      <a:prstGeom prst="rect">
+                        <a:avLst/>
+                      </a:prstGeom>
+                      <a:noFill/>
+                      <a:ln>
+                        <a:noFill/>
+                      </a:ln>
+                    </pic:spPr>
+                  </pic:pic>
+                </a:graphicData>
+              </a:graphic>
+            </wp:anchor>
+          </w:drawing>
+        </w:r>
+        <w:r>
+          <w:fldChar w:fldCharType="begin"/>
+        </w:r>
+        <w:r>
+          <w:instrText>PAGE   \* MERGEFORMAT</w:instrText>
+        </w:r>
+        <w:r>
+          <w:fldChar w:fldCharType="separate"/>
+        </w:r>
+        <w:r>
+          <w:rPr>
+            <w:lang w:val="de-DE"/>
+          </w:rPr>
+          <w:t>2</w:t>
+        </w:r>
+        <w:r>
+          <w:fldChar w:fldCharType="end"/>
+        </w:r>
+      </w:p>
+    </w:sdtContent>
+  </w:sdt>
+</w:ftr>
+</file>
+
 <file path=word/footnotes.xml><?xml version="1.0" encoding="utf-8"?>
-<w:footnotes xmlns:ve="http://schemas.openxmlformats.org/markup-compatibility/2006" xmlns:o="urn:schemas-microsoft-com:office:office" xmlns:r="http://schemas.openxmlformats.org/officeDocument/2006/relationships" xmlns:m="http://schemas.openxmlformats.org/officeDocument/2006/math" xmlns:v="urn:schemas-microsoft-com:vml" xmlns:wp="http://schemas.openxmlformats.org/drawingml/2006/wordprocessingDrawing" xmlns:w10="urn:schemas-microsoft-com:office:word" xmlns:w="http://schemas.openxmlformats.org/wordprocessingml/2006/main" xmlns:wne="http://schemas.microsoft.com/office/word/2006/wordml">
+<w:footnotes xmlns:wpc="http://schemas.microsoft.com/office/word/2010/wordprocessingCanvas" xmlns:cx="http://schemas.microsoft.com/office/drawing/2014/chartex" xmlns:cx1="http://schemas.microsoft.com/office/drawing/2015/9/8/chartex" xmlns:cx2="http://schemas.microsoft.com/office/drawing/2015/10/21/chartex" xmlns:cx3="http://schemas.microsoft.com/office/drawing/2016/5/9/chartex" xmlns:cx4="http://schemas.microsoft.com/office/drawing/2016/5/10/chartex" xmlns:cx5="http://schemas.microsoft.com/office/drawing/2016/5/11/chartex" xmlns:cx6="http://schemas.microsoft.com/office/drawing/2016/5/12/chartex" xmlns:cx7="http://schemas.microsoft.com/office/drawing/2016/5/13/chartex" xmlns:cx8="http://schemas.microsoft.com/office/drawing/2016/5/14/chartex" xmlns:mc="http://schemas.openxmlformats.org/markup-compatibility/2006" xmlns:aink="http://schemas.microsoft.com/office/drawing/2016/ink" xmlns:am3d="http://schemas.microsoft.com/office/drawing/2017/model3d" xmlns:o="urn:schemas-microsoft-com:office:office" xmlns:r="http://schemas.openxmlformats.org/officeDocument/2006/relationships" xmlns:m="http://schemas.openxmlformats.org/officeDocument/2006/math" xmlns:v="urn:schemas-microsoft-com:vml" xmlns:wp14="http://schemas.microsoft.com/office/word/2010/wordprocessingDrawing" xmlns:wp="http://schemas.openxmlformats.org/drawingml/2006/wordprocessingDrawing" xmlns:w10="urn:schemas-microsoft-com:office:word" xmlns:w="http://schemas.openxmlformats.org/wordprocessingml/2006/main" xmlns:w14="http://schemas.microsoft.com/office/word/2010/wordml" xmlns:w15="http://schemas.microsoft.com/office/word/2012/wordml" xmlns:w16cex="http://schemas.microsoft.com/office/word/2018/wordml/cex" xmlns:w16cid="http://schemas.microsoft.com/office/word/2016/wordml/cid" xmlns:w16="http://schemas.microsoft.com/office/word/2018/wordml" xmlns:w16sdtdh="http://schemas.microsoft.com/office/word/2020/wordml/sdtdatahash" xmlns:w16se="http://schemas.microsoft.com/office/word/2015/wordml/symex" xmlns:wpg="http://schemas.microsoft.com/office/word/2010/wordprocessingGroup" xmlns:wpi="http://schemas.microsoft.com/office/word/2010/wordprocessingInk" xmlns:wne="http://schemas.microsoft.com/office/word/2006/wordml" xmlns:wps="http://schemas.microsoft.com/office/word/2010/wordprocessingShape" mc:Ignorable="w14 w15 w16se w16cid w16 w16cex w16sdtdh wp14">
   <w:footnote w:type="separator" w:id="-1">
     <w:p>
       <w:r>
@@ -3105,7 +2927,7 @@
 </file>
 
 <file path=word/header1.xml><?xml version="1.0" encoding="utf-8"?>
-<w:hdr xmlns:ve="http://schemas.openxmlformats.org/markup-compatibility/2006" xmlns:o="urn:schemas-microsoft-com:office:office" xmlns:r="http://schemas.openxmlformats.org/officeDocument/2006/relationships" xmlns:m="http://schemas.openxmlformats.org/officeDocument/2006/math" xmlns:v="urn:schemas-microsoft-com:vml" xmlns:wp="http://schemas.openxmlformats.org/drawingml/2006/wordprocessingDrawing" xmlns:w10="urn:schemas-microsoft-com:office:word" xmlns:w="http://schemas.openxmlformats.org/wordprocessingml/2006/main" xmlns:wne="http://schemas.microsoft.com/office/word/2006/wordml">
+<w:hdr xmlns:wpc="http://schemas.microsoft.com/office/word/2010/wordprocessingCanvas" xmlns:cx="http://schemas.microsoft.com/office/drawing/2014/chartex" xmlns:cx1="http://schemas.microsoft.com/office/drawing/2015/9/8/chartex" xmlns:cx2="http://schemas.microsoft.com/office/drawing/2015/10/21/chartex" xmlns:cx3="http://schemas.microsoft.com/office/drawing/2016/5/9/chartex" xmlns:cx4="http://schemas.microsoft.com/office/drawing/2016/5/10/chartex" xmlns:cx5="http://schemas.microsoft.com/office/drawing/2016/5/11/chartex" xmlns:cx6="http://schemas.microsoft.com/office/drawing/2016/5/12/chartex" xmlns:cx7="http://schemas.microsoft.com/office/drawing/2016/5/13/chartex" xmlns:cx8="http://schemas.microsoft.com/office/drawing/2016/5/14/chartex" xmlns:mc="http://schemas.openxmlformats.org/markup-compatibility/2006" xmlns:aink="http://schemas.microsoft.com/office/drawing/2016/ink" xmlns:am3d="http://schemas.microsoft.com/office/drawing/2017/model3d" xmlns:o="urn:schemas-microsoft-com:office:office" xmlns:r="http://schemas.openxmlformats.org/officeDocument/2006/relationships" xmlns:m="http://schemas.openxmlformats.org/officeDocument/2006/math" xmlns:v="urn:schemas-microsoft-com:vml" xmlns:wp14="http://schemas.microsoft.com/office/word/2010/wordprocessingDrawing" xmlns:wp="http://schemas.openxmlformats.org/drawingml/2006/wordprocessingDrawing" xmlns:w10="urn:schemas-microsoft-com:office:word" xmlns:w="http://schemas.openxmlformats.org/wordprocessingml/2006/main" xmlns:w14="http://schemas.microsoft.com/office/word/2010/wordml" xmlns:w15="http://schemas.microsoft.com/office/word/2012/wordml" xmlns:w16cex="http://schemas.microsoft.com/office/word/2018/wordml/cex" xmlns:w16cid="http://schemas.microsoft.com/office/word/2016/wordml/cid" xmlns:w16="http://schemas.microsoft.com/office/word/2018/wordml" xmlns:w16sdtdh="http://schemas.microsoft.com/office/word/2020/wordml/sdtdatahash" xmlns:w16se="http://schemas.microsoft.com/office/word/2015/wordml/symex" xmlns:wpg="http://schemas.microsoft.com/office/word/2010/wordprocessingGroup" xmlns:wpi="http://schemas.microsoft.com/office/word/2010/wordprocessingInk" xmlns:wne="http://schemas.microsoft.com/office/word/2006/wordml" xmlns:wps="http://schemas.microsoft.com/office/word/2010/wordprocessingShape" mc:Ignorable="w14 w15 w16se w16cid w16 w16cex w16sdtdh wp14">
   <w:p>
     <w:pPr>
       <w:widowControl w:val="0"/>
@@ -3155,7 +2977,7 @@
 </file>
 
 <file path=word/numbering.xml><?xml version="1.0" encoding="utf-8"?>
-<w:numbering xmlns:ve="http://schemas.openxmlformats.org/markup-compatibility/2006" xmlns:o="urn:schemas-microsoft-com:office:office" xmlns:r="http://schemas.openxmlformats.org/officeDocument/2006/relationships" xmlns:m="http://schemas.openxmlformats.org/officeDocument/2006/math" xmlns:v="urn:schemas-microsoft-com:vml" xmlns:wp="http://schemas.openxmlformats.org/drawingml/2006/wordprocessingDrawing" xmlns:w10="urn:schemas-microsoft-com:office:word" xmlns:w="http://schemas.openxmlformats.org/wordprocessingml/2006/main" xmlns:wne="http://schemas.microsoft.com/office/word/2006/wordml">
+<w:numbering xmlns:wpc="http://schemas.microsoft.com/office/word/2010/wordprocessingCanvas" xmlns:cx="http://schemas.microsoft.com/office/drawing/2014/chartex" xmlns:cx1="http://schemas.microsoft.com/office/drawing/2015/9/8/chartex" xmlns:cx2="http://schemas.microsoft.com/office/drawing/2015/10/21/chartex" xmlns:cx3="http://schemas.microsoft.com/office/drawing/2016/5/9/chartex" xmlns:cx4="http://schemas.microsoft.com/office/drawing/2016/5/10/chartex" xmlns:cx5="http://schemas.microsoft.com/office/drawing/2016/5/11/chartex" xmlns:cx6="http://schemas.microsoft.com/office/drawing/2016/5/12/chartex" xmlns:cx7="http://schemas.microsoft.com/office/drawing/2016/5/13/chartex" xmlns:cx8="http://schemas.microsoft.com/office/drawing/2016/5/14/chartex" xmlns:mc="http://schemas.openxmlformats.org/markup-compatibility/2006" xmlns:aink="http://schemas.microsoft.com/office/drawing/2016/ink" xmlns:am3d="http://schemas.microsoft.com/office/drawing/2017/model3d" xmlns:o="urn:schemas-microsoft-com:office:office" xmlns:r="http://schemas.openxmlformats.org/officeDocument/2006/relationships" xmlns:m="http://schemas.openxmlformats.org/officeDocument/2006/math" xmlns:v="urn:schemas-microsoft-com:vml" xmlns:wp14="http://schemas.microsoft.com/office/word/2010/wordprocessingDrawing" xmlns:wp="http://schemas.openxmlformats.org/drawingml/2006/wordprocessingDrawing" xmlns:w10="urn:schemas-microsoft-com:office:word" xmlns:w="http://schemas.openxmlformats.org/wordprocessingml/2006/main" xmlns:w14="http://schemas.microsoft.com/office/word/2010/wordml" xmlns:w15="http://schemas.microsoft.com/office/word/2012/wordml" xmlns:w16cex="http://schemas.microsoft.com/office/word/2018/wordml/cex" xmlns:w16cid="http://schemas.microsoft.com/office/word/2016/wordml/cid" xmlns:w16="http://schemas.microsoft.com/office/word/2018/wordml" xmlns:w16sdtdh="http://schemas.microsoft.com/office/word/2020/wordml/sdtdatahash" xmlns:w16se="http://schemas.microsoft.com/office/word/2015/wordml/symex" xmlns:wpg="http://schemas.microsoft.com/office/word/2010/wordprocessingGroup" xmlns:wpi="http://schemas.microsoft.com/office/word/2010/wordprocessingInk" xmlns:wne="http://schemas.microsoft.com/office/word/2006/wordml" xmlns:wps="http://schemas.microsoft.com/office/word/2010/wordprocessingShape" mc:Ignorable="w14 w15 w16se w16cid w16 w16cex w16sdtdh wp14">
   <w:numPicBullet w:numPicBulletId="0">
     <w:pict>
       <v:shapetype id="_x0000_t75" coordsize="21600,21600" o:spt="75" o:preferrelative="t" path="m@4@5l@4@11@9@11@9@5xe" filled="f" stroked="f">
@@ -3177,12 +2999,12 @@
         <v:path o:extrusionok="f" gradientshapeok="t" o:connecttype="rect"/>
         <o:lock v:ext="edit" aspectratio="t"/>
       </v:shapetype>
-      <v:shape id="_x0000_i1028" type="#_x0000_t75" style="width:9.15pt;height:16.65pt;visibility:visible" o:bullet="t">
+      <v:shape id="_x0000_i1175" type="#_x0000_t75" style="width:9.2pt;height:16.7pt;visibility:visible" o:bullet="t">
         <v:imagedata r:id="rId1" o:title=""/>
       </v:shape>
     </w:pict>
   </w:numPicBullet>
-  <w:abstractNum w:abstractNumId="0">
+  <w:abstractNum w:abstractNumId="0" w15:restartNumberingAfterBreak="0">
     <w:nsid w:val="02565C69"/>
     <w:multiLevelType w:val="hybridMultilevel"/>
     <w:tmpl w:val="4BA42FB2"/>
@@ -3295,7 +3117,7 @@
       </w:rPr>
     </w:lvl>
   </w:abstractNum>
-  <w:abstractNum w:abstractNumId="1">
+  <w:abstractNum w:abstractNumId="1" w15:restartNumberingAfterBreak="0">
     <w:nsid w:val="0613330A"/>
     <w:multiLevelType w:val="hybridMultilevel"/>
     <w:tmpl w:val="654A2BBA"/>
@@ -3408,7 +3230,7 @@
       </w:rPr>
     </w:lvl>
   </w:abstractNum>
-  <w:abstractNum w:abstractNumId="2">
+  <w:abstractNum w:abstractNumId="2" w15:restartNumberingAfterBreak="0">
     <w:nsid w:val="06E35D88"/>
     <w:multiLevelType w:val="hybridMultilevel"/>
     <w:tmpl w:val="769849C4"/>
@@ -3521,7 +3343,7 @@
       </w:rPr>
     </w:lvl>
   </w:abstractNum>
-  <w:abstractNum w:abstractNumId="3">
+  <w:abstractNum w:abstractNumId="3" w15:restartNumberingAfterBreak="0">
     <w:nsid w:val="0D4677DF"/>
     <w:multiLevelType w:val="multilevel"/>
     <w:tmpl w:val="04140025"/>
@@ -3643,7 +3465,7 @@
       </w:rPr>
     </w:lvl>
   </w:abstractNum>
-  <w:abstractNum w:abstractNumId="4">
+  <w:abstractNum w:abstractNumId="4" w15:restartNumberingAfterBreak="0">
     <w:nsid w:val="0EB978E8"/>
     <w:multiLevelType w:val="hybridMultilevel"/>
     <w:tmpl w:val="46FED28C"/>
@@ -3756,7 +3578,7 @@
       </w:rPr>
     </w:lvl>
   </w:abstractNum>
-  <w:abstractNum w:abstractNumId="5">
+  <w:abstractNum w:abstractNumId="5" w15:restartNumberingAfterBreak="0">
     <w:nsid w:val="0EF866A8"/>
     <w:multiLevelType w:val="hybridMultilevel"/>
     <w:tmpl w:val="615095A8"/>
@@ -3869,7 +3691,7 @@
       </w:rPr>
     </w:lvl>
   </w:abstractNum>
-  <w:abstractNum w:abstractNumId="6">
+  <w:abstractNum w:abstractNumId="6" w15:restartNumberingAfterBreak="0">
     <w:nsid w:val="0F9B5099"/>
     <w:multiLevelType w:val="multilevel"/>
     <w:tmpl w:val="9F4A40FA"/>
@@ -3982,7 +3804,7 @@
       </w:pPr>
     </w:lvl>
   </w:abstractNum>
-  <w:abstractNum w:abstractNumId="7">
+  <w:abstractNum w:abstractNumId="7" w15:restartNumberingAfterBreak="0">
     <w:nsid w:val="123111D8"/>
     <w:multiLevelType w:val="hybridMultilevel"/>
     <w:tmpl w:val="4BA42FB2"/>
@@ -4095,7 +3917,7 @@
       </w:rPr>
     </w:lvl>
   </w:abstractNum>
-  <w:abstractNum w:abstractNumId="8">
+  <w:abstractNum w:abstractNumId="8" w15:restartNumberingAfterBreak="0">
     <w:nsid w:val="1C7859E0"/>
     <w:multiLevelType w:val="hybridMultilevel"/>
     <w:tmpl w:val="CB806CA2"/>
@@ -4181,7 +4003,7 @@
       </w:pPr>
     </w:lvl>
   </w:abstractNum>
-  <w:abstractNum w:abstractNumId="9">
+  <w:abstractNum w:abstractNumId="9" w15:restartNumberingAfterBreak="0">
     <w:nsid w:val="20A920B4"/>
     <w:multiLevelType w:val="hybridMultilevel"/>
     <w:tmpl w:val="C3CAB988"/>
@@ -4294,7 +4116,7 @@
       </w:rPr>
     </w:lvl>
   </w:abstractNum>
-  <w:abstractNum w:abstractNumId="10">
+  <w:abstractNum w:abstractNumId="10" w15:restartNumberingAfterBreak="0">
     <w:nsid w:val="20AD3B12"/>
     <w:multiLevelType w:val="hybridMultilevel"/>
     <w:tmpl w:val="E33271AE"/>
@@ -4407,7 +4229,7 @@
       </w:rPr>
     </w:lvl>
   </w:abstractNum>
-  <w:abstractNum w:abstractNumId="11">
+  <w:abstractNum w:abstractNumId="11" w15:restartNumberingAfterBreak="0">
     <w:nsid w:val="20F87D67"/>
     <w:multiLevelType w:val="multilevel"/>
     <w:tmpl w:val="64C44762"/>
@@ -4520,7 +4342,7 @@
       </w:pPr>
     </w:lvl>
   </w:abstractNum>
-  <w:abstractNum w:abstractNumId="12">
+  <w:abstractNum w:abstractNumId="12" w15:restartNumberingAfterBreak="0">
     <w:nsid w:val="24E815E7"/>
     <w:multiLevelType w:val="hybridMultilevel"/>
     <w:tmpl w:val="D08033B8"/>
@@ -4633,7 +4455,7 @@
       </w:rPr>
     </w:lvl>
   </w:abstractNum>
-  <w:abstractNum w:abstractNumId="13">
+  <w:abstractNum w:abstractNumId="13" w15:restartNumberingAfterBreak="0">
     <w:nsid w:val="272A2E71"/>
     <w:multiLevelType w:val="multilevel"/>
     <w:tmpl w:val="B058D716"/>
@@ -4746,7 +4568,7 @@
       </w:pPr>
     </w:lvl>
   </w:abstractNum>
-  <w:abstractNum w:abstractNumId="14">
+  <w:abstractNum w:abstractNumId="14" w15:restartNumberingAfterBreak="0">
     <w:nsid w:val="275A5CCE"/>
     <w:multiLevelType w:val="hybridMultilevel"/>
     <w:tmpl w:val="40ECF940"/>
@@ -4859,7 +4681,7 @@
       </w:rPr>
     </w:lvl>
   </w:abstractNum>
-  <w:abstractNum w:abstractNumId="15">
+  <w:abstractNum w:abstractNumId="15" w15:restartNumberingAfterBreak="0">
     <w:nsid w:val="2D097FCC"/>
     <w:multiLevelType w:val="hybridMultilevel"/>
     <w:tmpl w:val="2BC0CDD8"/>
@@ -4972,7 +4794,7 @@
       </w:rPr>
     </w:lvl>
   </w:abstractNum>
-  <w:abstractNum w:abstractNumId="16">
+  <w:abstractNum w:abstractNumId="16" w15:restartNumberingAfterBreak="0">
     <w:nsid w:val="3318637A"/>
     <w:multiLevelType w:val="hybridMultilevel"/>
     <w:tmpl w:val="185E2C7E"/>
@@ -5062,7 +4884,7 @@
       </w:pPr>
     </w:lvl>
   </w:abstractNum>
-  <w:abstractNum w:abstractNumId="17">
+  <w:abstractNum w:abstractNumId="17" w15:restartNumberingAfterBreak="0">
     <w:nsid w:val="34F9722E"/>
     <w:multiLevelType w:val="hybridMultilevel"/>
     <w:tmpl w:val="615095A8"/>
@@ -5175,7 +4997,7 @@
       </w:rPr>
     </w:lvl>
   </w:abstractNum>
-  <w:abstractNum w:abstractNumId="18">
+  <w:abstractNum w:abstractNumId="18" w15:restartNumberingAfterBreak="0">
     <w:nsid w:val="36C44B99"/>
     <w:multiLevelType w:val="hybridMultilevel"/>
     <w:tmpl w:val="F086FDDA"/>
@@ -5288,7 +5110,7 @@
       </w:rPr>
     </w:lvl>
   </w:abstractNum>
-  <w:abstractNum w:abstractNumId="19">
+  <w:abstractNum w:abstractNumId="19" w15:restartNumberingAfterBreak="0">
     <w:nsid w:val="3A4F2080"/>
     <w:multiLevelType w:val="hybridMultilevel"/>
     <w:tmpl w:val="4BA42FB2"/>
@@ -5401,7 +5223,7 @@
       </w:rPr>
     </w:lvl>
   </w:abstractNum>
-  <w:abstractNum w:abstractNumId="20">
+  <w:abstractNum w:abstractNumId="20" w15:restartNumberingAfterBreak="0">
     <w:nsid w:val="3B8C2E2D"/>
     <w:multiLevelType w:val="hybridMultilevel"/>
     <w:tmpl w:val="52BA0858"/>
@@ -5514,7 +5336,7 @@
       </w:rPr>
     </w:lvl>
   </w:abstractNum>
-  <w:abstractNum w:abstractNumId="21">
+  <w:abstractNum w:abstractNumId="21" w15:restartNumberingAfterBreak="0">
     <w:nsid w:val="3BE92909"/>
     <w:multiLevelType w:val="hybridMultilevel"/>
     <w:tmpl w:val="4BA42FB2"/>
@@ -5627,7 +5449,7 @@
       </w:rPr>
     </w:lvl>
   </w:abstractNum>
-  <w:abstractNum w:abstractNumId="22">
+  <w:abstractNum w:abstractNumId="22" w15:restartNumberingAfterBreak="0">
     <w:nsid w:val="3D9F2CF4"/>
     <w:multiLevelType w:val="hybridMultilevel"/>
     <w:tmpl w:val="A5F0677A"/>
@@ -5740,7 +5562,7 @@
       </w:rPr>
     </w:lvl>
   </w:abstractNum>
-  <w:abstractNum w:abstractNumId="23">
+  <w:abstractNum w:abstractNumId="23" w15:restartNumberingAfterBreak="0">
     <w:nsid w:val="41482A80"/>
     <w:multiLevelType w:val="hybridMultilevel"/>
     <w:tmpl w:val="423C8444"/>
@@ -5853,7 +5675,7 @@
       </w:rPr>
     </w:lvl>
   </w:abstractNum>
-  <w:abstractNum w:abstractNumId="24">
+  <w:abstractNum w:abstractNumId="24" w15:restartNumberingAfterBreak="0">
     <w:nsid w:val="43AB2A04"/>
     <w:multiLevelType w:val="hybridMultilevel"/>
     <w:tmpl w:val="4BA42FB2"/>
@@ -5966,7 +5788,7 @@
       </w:rPr>
     </w:lvl>
   </w:abstractNum>
-  <w:abstractNum w:abstractNumId="25">
+  <w:abstractNum w:abstractNumId="25" w15:restartNumberingAfterBreak="0">
     <w:nsid w:val="46A7300C"/>
     <w:multiLevelType w:val="hybridMultilevel"/>
     <w:tmpl w:val="F3C2ED88"/>
@@ -6080,7 +5902,7 @@
       </w:rPr>
     </w:lvl>
   </w:abstractNum>
-  <w:abstractNum w:abstractNumId="26">
+  <w:abstractNum w:abstractNumId="26" w15:restartNumberingAfterBreak="0">
     <w:nsid w:val="47E84C5B"/>
     <w:multiLevelType w:val="hybridMultilevel"/>
     <w:tmpl w:val="F83E183C"/>
@@ -6193,7 +6015,7 @@
       </w:rPr>
     </w:lvl>
   </w:abstractNum>
-  <w:abstractNum w:abstractNumId="27">
+  <w:abstractNum w:abstractNumId="27" w15:restartNumberingAfterBreak="0">
     <w:nsid w:val="4A915530"/>
     <w:multiLevelType w:val="hybridMultilevel"/>
     <w:tmpl w:val="A0FC7630"/>
@@ -6306,7 +6128,7 @@
       </w:rPr>
     </w:lvl>
   </w:abstractNum>
-  <w:abstractNum w:abstractNumId="28">
+  <w:abstractNum w:abstractNumId="28" w15:restartNumberingAfterBreak="0">
     <w:nsid w:val="4B652E6F"/>
     <w:multiLevelType w:val="multilevel"/>
     <w:tmpl w:val="2E106E78"/>
@@ -6419,7 +6241,7 @@
       </w:pPr>
     </w:lvl>
   </w:abstractNum>
-  <w:abstractNum w:abstractNumId="29">
+  <w:abstractNum w:abstractNumId="29" w15:restartNumberingAfterBreak="0">
     <w:nsid w:val="58A330E3"/>
     <w:multiLevelType w:val="hybridMultilevel"/>
     <w:tmpl w:val="C3CAB988"/>
@@ -6532,7 +6354,7 @@
       </w:rPr>
     </w:lvl>
   </w:abstractNum>
-  <w:abstractNum w:abstractNumId="30">
+  <w:abstractNum w:abstractNumId="30" w15:restartNumberingAfterBreak="0">
     <w:nsid w:val="5FCD0A1B"/>
     <w:multiLevelType w:val="hybridMultilevel"/>
     <w:tmpl w:val="C3CAB988"/>
@@ -6645,7 +6467,7 @@
       </w:rPr>
     </w:lvl>
   </w:abstractNum>
-  <w:abstractNum w:abstractNumId="31">
+  <w:abstractNum w:abstractNumId="31" w15:restartNumberingAfterBreak="0">
     <w:nsid w:val="617762C1"/>
     <w:multiLevelType w:val="hybridMultilevel"/>
     <w:tmpl w:val="C3CAB988"/>
@@ -6758,7 +6580,7 @@
       </w:rPr>
     </w:lvl>
   </w:abstractNum>
-  <w:abstractNum w:abstractNumId="32">
+  <w:abstractNum w:abstractNumId="32" w15:restartNumberingAfterBreak="0">
     <w:nsid w:val="62C85ADB"/>
     <w:multiLevelType w:val="hybridMultilevel"/>
     <w:tmpl w:val="BB86B3F4"/>
@@ -6871,7 +6693,7 @@
       </w:rPr>
     </w:lvl>
   </w:abstractNum>
-  <w:abstractNum w:abstractNumId="33">
+  <w:abstractNum w:abstractNumId="33" w15:restartNumberingAfterBreak="0">
     <w:nsid w:val="63D95784"/>
     <w:multiLevelType w:val="hybridMultilevel"/>
     <w:tmpl w:val="314CBAC0"/>
@@ -6984,7 +6806,7 @@
       </w:rPr>
     </w:lvl>
   </w:abstractNum>
-  <w:abstractNum w:abstractNumId="34">
+  <w:abstractNum w:abstractNumId="34" w15:restartNumberingAfterBreak="0">
     <w:nsid w:val="660B7A2D"/>
     <w:multiLevelType w:val="hybridMultilevel"/>
     <w:tmpl w:val="A468A520"/>
@@ -7097,7 +6919,7 @@
       </w:rPr>
     </w:lvl>
   </w:abstractNum>
-  <w:abstractNum w:abstractNumId="35">
+  <w:abstractNum w:abstractNumId="35" w15:restartNumberingAfterBreak="0">
     <w:nsid w:val="69ED7D84"/>
     <w:multiLevelType w:val="hybridMultilevel"/>
     <w:tmpl w:val="3BAE0FBE"/>
@@ -7237,7 +7059,7 @@
       </w:rPr>
     </w:lvl>
   </w:abstractNum>
-  <w:abstractNum w:abstractNumId="36">
+  <w:abstractNum w:abstractNumId="36" w15:restartNumberingAfterBreak="0">
     <w:nsid w:val="6A494863"/>
     <w:multiLevelType w:val="hybridMultilevel"/>
     <w:tmpl w:val="6B2E5AEA"/>
@@ -7350,7 +7172,7 @@
       </w:rPr>
     </w:lvl>
   </w:abstractNum>
-  <w:abstractNum w:abstractNumId="37">
+  <w:abstractNum w:abstractNumId="37" w15:restartNumberingAfterBreak="0">
     <w:nsid w:val="73B12F33"/>
     <w:multiLevelType w:val="hybridMultilevel"/>
     <w:tmpl w:val="C5D8ABE0"/>
@@ -7490,7 +7312,7 @@
       </w:rPr>
     </w:lvl>
   </w:abstractNum>
-  <w:abstractNum w:abstractNumId="38">
+  <w:abstractNum w:abstractNumId="38" w15:restartNumberingAfterBreak="0">
     <w:nsid w:val="753F42FA"/>
     <w:multiLevelType w:val="hybridMultilevel"/>
     <w:tmpl w:val="615095A8"/>
@@ -7603,7 +7425,7 @@
       </w:rPr>
     </w:lvl>
   </w:abstractNum>
-  <w:abstractNum w:abstractNumId="39">
+  <w:abstractNum w:abstractNumId="39" w15:restartNumberingAfterBreak="0">
     <w:nsid w:val="757F6432"/>
     <w:multiLevelType w:val="hybridMultilevel"/>
     <w:tmpl w:val="4BA42FB2"/>
@@ -7716,7 +7538,7 @@
       </w:rPr>
     </w:lvl>
   </w:abstractNum>
-  <w:abstractNum w:abstractNumId="40">
+  <w:abstractNum w:abstractNumId="40" w15:restartNumberingAfterBreak="0">
     <w:nsid w:val="76CB1A05"/>
     <w:multiLevelType w:val="hybridMultilevel"/>
     <w:tmpl w:val="E4CCFB34"/>
@@ -7829,7 +7651,7 @@
       </w:rPr>
     </w:lvl>
   </w:abstractNum>
-  <w:abstractNum w:abstractNumId="41">
+  <w:abstractNum w:abstractNumId="41" w15:restartNumberingAfterBreak="0">
     <w:nsid w:val="7D934942"/>
     <w:multiLevelType w:val="hybridMultilevel"/>
     <w:tmpl w:val="3A20636C"/>
@@ -7943,7 +7765,7 @@
       </w:rPr>
     </w:lvl>
   </w:abstractNum>
-  <w:abstractNum w:abstractNumId="42">
+  <w:abstractNum w:abstractNumId="42" w15:restartNumberingAfterBreak="0">
     <w:nsid w:val="7E0A1E81"/>
     <w:multiLevelType w:val="hybridMultilevel"/>
     <w:tmpl w:val="CCDEE4D6"/>
@@ -8056,7 +7878,7 @@
       </w:rPr>
     </w:lvl>
   </w:abstractNum>
-  <w:abstractNum w:abstractNumId="43">
+  <w:abstractNum w:abstractNumId="43" w15:restartNumberingAfterBreak="0">
     <w:nsid w:val="7E485E13"/>
     <w:multiLevelType w:val="hybridMultilevel"/>
     <w:tmpl w:val="83DE570C"/>
@@ -8169,7 +7991,7 @@
       </w:rPr>
     </w:lvl>
   </w:abstractNum>
-  <w:abstractNum w:abstractNumId="44">
+  <w:abstractNum w:abstractNumId="44" w15:restartNumberingAfterBreak="0">
     <w:nsid w:val="7E95650D"/>
     <w:multiLevelType w:val="hybridMultilevel"/>
     <w:tmpl w:val="4BA42FB2"/>
@@ -8776,7 +8598,7 @@
 </file>
 
 <file path=word/styles.xml><?xml version="1.0" encoding="utf-8"?>
-<w:styles xmlns:r="http://schemas.openxmlformats.org/officeDocument/2006/relationships" xmlns:w="http://schemas.openxmlformats.org/wordprocessingml/2006/main">
+<w:styles xmlns:mc="http://schemas.openxmlformats.org/markup-compatibility/2006" xmlns:r="http://schemas.openxmlformats.org/officeDocument/2006/relationships" xmlns:w="http://schemas.openxmlformats.org/wordprocessingml/2006/main" xmlns:w14="http://schemas.microsoft.com/office/word/2010/wordml" xmlns:w15="http://schemas.microsoft.com/office/word/2012/wordml" xmlns:w16cex="http://schemas.microsoft.com/office/word/2018/wordml/cex" xmlns:w16cid="http://schemas.microsoft.com/office/word/2016/wordml/cid" xmlns:w16="http://schemas.microsoft.com/office/word/2018/wordml" xmlns:w16sdtdh="http://schemas.microsoft.com/office/word/2020/wordml/sdtdatahash" xmlns:w16se="http://schemas.microsoft.com/office/word/2015/wordml/symex" mc:Ignorable="w14 w15 w16se w16cid w16 w16cex w16sdtdh">
   <w:docDefaults>
     <w:rPrDefault>
       <w:rPr>
@@ -8792,146 +8614,383 @@
       </w:pPr>
     </w:pPrDefault>
   </w:docDefaults>
-  <w:latentStyles w:defLockedState="0" w:defUIPriority="99" w:defSemiHidden="1" w:defUnhideWhenUsed="1" w:defQFormat="0" w:count="267">
-    <w:lsdException w:name="Normal" w:semiHidden="0" w:uiPriority="0" w:unhideWhenUsed="0" w:qFormat="1"/>
-    <w:lsdException w:name="heading 1" w:semiHidden="0" w:uiPriority="9" w:unhideWhenUsed="0" w:qFormat="1"/>
-    <w:lsdException w:name="heading 2" w:uiPriority="9" w:qFormat="1"/>
-    <w:lsdException w:name="heading 3" w:uiPriority="9" w:qFormat="1"/>
-    <w:lsdException w:name="heading 4" w:uiPriority="9" w:qFormat="1"/>
-    <w:lsdException w:name="heading 5" w:uiPriority="9" w:qFormat="1"/>
-    <w:lsdException w:name="heading 6" w:uiPriority="9" w:qFormat="1"/>
-    <w:lsdException w:name="heading 7" w:uiPriority="9" w:qFormat="1"/>
-    <w:lsdException w:name="heading 8" w:uiPriority="9" w:qFormat="1"/>
-    <w:lsdException w:name="heading 9" w:uiPriority="9" w:qFormat="1"/>
-    <w:lsdException w:name="toc 1" w:uiPriority="39"/>
-    <w:lsdException w:name="toc 2" w:uiPriority="39"/>
-    <w:lsdException w:name="toc 3" w:uiPriority="39"/>
-    <w:lsdException w:name="toc 4" w:uiPriority="39"/>
-    <w:lsdException w:name="toc 5" w:uiPriority="39"/>
-    <w:lsdException w:name="toc 6" w:uiPriority="39"/>
-    <w:lsdException w:name="toc 7" w:uiPriority="39"/>
-    <w:lsdException w:name="toc 8" w:uiPriority="39"/>
-    <w:lsdException w:name="toc 9" w:uiPriority="39"/>
-    <w:lsdException w:name="caption" w:uiPriority="35"/>
-    <w:lsdException w:name="footnote reference" w:uiPriority="0"/>
-    <w:lsdException w:name="Title" w:semiHidden="0" w:uiPriority="10" w:unhideWhenUsed="0" w:qFormat="1"/>
-    <w:lsdException w:name="Default Paragraph Font" w:uiPriority="1"/>
-    <w:lsdException w:name="Body Text" w:qFormat="1"/>
-    <w:lsdException w:name="Subtitle" w:semiHidden="0" w:uiPriority="11" w:unhideWhenUsed="0" w:qFormat="1"/>
-    <w:lsdException w:name="Strong" w:semiHidden="0" w:uiPriority="22" w:unhideWhenUsed="0" w:qFormat="1"/>
-    <w:lsdException w:name="Emphasis" w:semiHidden="0" w:uiPriority="20" w:unhideWhenUsed="0" w:qFormat="1"/>
-    <w:lsdException w:name="Table Grid" w:semiHidden="0" w:uiPriority="59" w:unhideWhenUsed="0"/>
-    <w:lsdException w:name="Placeholder Text" w:unhideWhenUsed="0"/>
-    <w:lsdException w:name="No Spacing" w:semiHidden="0" w:uiPriority="1" w:unhideWhenUsed="0" w:qFormat="1"/>
-    <w:lsdException w:name="Light Shading" w:semiHidden="0" w:uiPriority="60" w:unhideWhenUsed="0"/>
-    <w:lsdException w:name="Light List" w:semiHidden="0" w:uiPriority="61" w:unhideWhenUsed="0"/>
-    <w:lsdException w:name="Light Grid" w:semiHidden="0" w:uiPriority="62" w:unhideWhenUsed="0"/>
-    <w:lsdException w:name="Medium Shading 1" w:semiHidden="0" w:uiPriority="63" w:unhideWhenUsed="0"/>
-    <w:lsdException w:name="Medium Shading 2" w:semiHidden="0" w:uiPriority="64" w:unhideWhenUsed="0"/>
-    <w:lsdException w:name="Medium List 1" w:semiHidden="0" w:uiPriority="65" w:unhideWhenUsed="0"/>
-    <w:lsdException w:name="Medium List 2" w:semiHidden="0" w:uiPriority="66" w:unhideWhenUsed="0"/>
-    <w:lsdException w:name="Medium Grid 1" w:semiHidden="0" w:uiPriority="67" w:unhideWhenUsed="0"/>
-    <w:lsdException w:name="Medium Grid 2" w:semiHidden="0" w:uiPriority="68" w:unhideWhenUsed="0"/>
-    <w:lsdException w:name="Medium Grid 3" w:semiHidden="0" w:uiPriority="69" w:unhideWhenUsed="0"/>
-    <w:lsdException w:name="Dark List" w:semiHidden="0" w:uiPriority="70" w:unhideWhenUsed="0"/>
-    <w:lsdException w:name="Colorful Shading" w:semiHidden="0" w:uiPriority="71" w:unhideWhenUsed="0"/>
-    <w:lsdException w:name="Colorful List" w:semiHidden="0" w:uiPriority="72" w:unhideWhenUsed="0"/>
-    <w:lsdException w:name="Colorful Grid" w:semiHidden="0" w:uiPriority="73" w:unhideWhenUsed="0"/>
-    <w:lsdException w:name="Light Shading Accent 1" w:semiHidden="0" w:uiPriority="60" w:unhideWhenUsed="0"/>
-    <w:lsdException w:name="Light List Accent 1" w:semiHidden="0" w:uiPriority="61" w:unhideWhenUsed="0"/>
-    <w:lsdException w:name="Light Grid Accent 1" w:semiHidden="0" w:uiPriority="62" w:unhideWhenUsed="0"/>
-    <w:lsdException w:name="Medium Shading 1 Accent 1" w:semiHidden="0" w:uiPriority="63" w:unhideWhenUsed="0"/>
-    <w:lsdException w:name="Medium Shading 2 Accent 1" w:semiHidden="0" w:uiPriority="64" w:unhideWhenUsed="0"/>
-    <w:lsdException w:name="Medium List 1 Accent 1" w:semiHidden="0" w:uiPriority="65" w:unhideWhenUsed="0"/>
-    <w:lsdException w:name="Revision" w:unhideWhenUsed="0"/>
-    <w:lsdException w:name="List Paragraph" w:semiHidden="0" w:uiPriority="34" w:unhideWhenUsed="0" w:qFormat="1"/>
-    <w:lsdException w:name="Quote" w:semiHidden="0" w:uiPriority="29" w:unhideWhenUsed="0" w:qFormat="1"/>
-    <w:lsdException w:name="Intense Quote" w:semiHidden="0" w:uiPriority="30" w:unhideWhenUsed="0" w:qFormat="1"/>
-    <w:lsdException w:name="Medium List 2 Accent 1" w:semiHidden="0" w:uiPriority="66" w:unhideWhenUsed="0"/>
-    <w:lsdException w:name="Medium Grid 1 Accent 1" w:semiHidden="0" w:uiPriority="67" w:unhideWhenUsed="0"/>
-    <w:lsdException w:name="Medium Grid 2 Accent 1" w:semiHidden="0" w:uiPriority="68" w:unhideWhenUsed="0"/>
-    <w:lsdException w:name="Medium Grid 3 Accent 1" w:semiHidden="0" w:uiPriority="69" w:unhideWhenUsed="0"/>
-    <w:lsdException w:name="Dark List Accent 1" w:semiHidden="0" w:uiPriority="70" w:unhideWhenUsed="0"/>
-    <w:lsdException w:name="Colorful Shading Accent 1" w:semiHidden="0" w:uiPriority="71" w:unhideWhenUsed="0"/>
-    <w:lsdException w:name="Colorful List Accent 1" w:semiHidden="0" w:uiPriority="72" w:unhideWhenUsed="0"/>
-    <w:lsdException w:name="Colorful Grid Accent 1" w:semiHidden="0" w:uiPriority="73" w:unhideWhenUsed="0"/>
-    <w:lsdException w:name="Light Shading Accent 2" w:semiHidden="0" w:uiPriority="60" w:unhideWhenUsed="0"/>
-    <w:lsdException w:name="Light List Accent 2" w:semiHidden="0" w:uiPriority="61" w:unhideWhenUsed="0"/>
-    <w:lsdException w:name="Light Grid Accent 2" w:semiHidden="0" w:uiPriority="62" w:unhideWhenUsed="0"/>
-    <w:lsdException w:name="Medium Shading 1 Accent 2" w:semiHidden="0" w:uiPriority="63" w:unhideWhenUsed="0"/>
-    <w:lsdException w:name="Medium Shading 2 Accent 2" w:semiHidden="0" w:uiPriority="64" w:unhideWhenUsed="0"/>
-    <w:lsdException w:name="Medium List 1 Accent 2" w:semiHidden="0" w:uiPriority="65" w:unhideWhenUsed="0"/>
-    <w:lsdException w:name="Medium List 2 Accent 2" w:semiHidden="0" w:uiPriority="66" w:unhideWhenUsed="0"/>
-    <w:lsdException w:name="Medium Grid 1 Accent 2" w:semiHidden="0" w:uiPriority="67" w:unhideWhenUsed="0"/>
-    <w:lsdException w:name="Medium Grid 2 Accent 2" w:semiHidden="0" w:uiPriority="68" w:unhideWhenUsed="0"/>
-    <w:lsdException w:name="Medium Grid 3 Accent 2" w:semiHidden="0" w:uiPriority="69" w:unhideWhenUsed="0"/>
-    <w:lsdException w:name="Dark List Accent 2" w:semiHidden="0" w:uiPriority="70" w:unhideWhenUsed="0"/>
-    <w:lsdException w:name="Colorful Shading Accent 2" w:semiHidden="0" w:uiPriority="71" w:unhideWhenUsed="0"/>
-    <w:lsdException w:name="Colorful List Accent 2" w:semiHidden="0" w:uiPriority="72" w:unhideWhenUsed="0"/>
-    <w:lsdException w:name="Colorful Grid Accent 2" w:semiHidden="0" w:uiPriority="73" w:unhideWhenUsed="0"/>
-    <w:lsdException w:name="Light Shading Accent 3" w:semiHidden="0" w:uiPriority="60" w:unhideWhenUsed="0"/>
-    <w:lsdException w:name="Light List Accent 3" w:semiHidden="0" w:uiPriority="61" w:unhideWhenUsed="0"/>
-    <w:lsdException w:name="Light Grid Accent 3" w:semiHidden="0" w:uiPriority="62" w:unhideWhenUsed="0"/>
-    <w:lsdException w:name="Medium Shading 1 Accent 3" w:semiHidden="0" w:uiPriority="63" w:unhideWhenUsed="0"/>
-    <w:lsdException w:name="Medium Shading 2 Accent 3" w:semiHidden="0" w:uiPriority="64" w:unhideWhenUsed="0"/>
-    <w:lsdException w:name="Medium List 1 Accent 3" w:semiHidden="0" w:uiPriority="65" w:unhideWhenUsed="0"/>
-    <w:lsdException w:name="Medium List 2 Accent 3" w:semiHidden="0" w:uiPriority="66" w:unhideWhenUsed="0"/>
-    <w:lsdException w:name="Medium Grid 1 Accent 3" w:semiHidden="0" w:uiPriority="67" w:unhideWhenUsed="0"/>
-    <w:lsdException w:name="Medium Grid 2 Accent 3" w:semiHidden="0" w:uiPriority="68" w:unhideWhenUsed="0"/>
-    <w:lsdException w:name="Medium Grid 3 Accent 3" w:semiHidden="0" w:uiPriority="69" w:unhideWhenUsed="0"/>
-    <w:lsdException w:name="Dark List Accent 3" w:semiHidden="0" w:uiPriority="70" w:unhideWhenUsed="0"/>
-    <w:lsdException w:name="Colorful Shading Accent 3" w:semiHidden="0" w:uiPriority="71" w:unhideWhenUsed="0"/>
-    <w:lsdException w:name="Colorful List Accent 3" w:semiHidden="0" w:uiPriority="72" w:unhideWhenUsed="0"/>
-    <w:lsdException w:name="Colorful Grid Accent 3" w:semiHidden="0" w:uiPriority="73" w:unhideWhenUsed="0"/>
-    <w:lsdException w:name="Light Shading Accent 4" w:semiHidden="0" w:uiPriority="60" w:unhideWhenUsed="0"/>
-    <w:lsdException w:name="Light List Accent 4" w:semiHidden="0" w:uiPriority="61" w:unhideWhenUsed="0"/>
-    <w:lsdException w:name="Light Grid Accent 4" w:semiHidden="0" w:uiPriority="62" w:unhideWhenUsed="0"/>
-    <w:lsdException w:name="Medium Shading 1 Accent 4" w:semiHidden="0" w:uiPriority="63" w:unhideWhenUsed="0"/>
-    <w:lsdException w:name="Medium Shading 2 Accent 4" w:semiHidden="0" w:uiPriority="64" w:unhideWhenUsed="0"/>
-    <w:lsdException w:name="Medium List 1 Accent 4" w:semiHidden="0" w:uiPriority="65" w:unhideWhenUsed="0"/>
-    <w:lsdException w:name="Medium List 2 Accent 4" w:semiHidden="0" w:uiPriority="66" w:unhideWhenUsed="0"/>
-    <w:lsdException w:name="Medium Grid 1 Accent 4" w:semiHidden="0" w:uiPriority="67" w:unhideWhenUsed="0"/>
-    <w:lsdException w:name="Medium Grid 2 Accent 4" w:semiHidden="0" w:uiPriority="68" w:unhideWhenUsed="0"/>
-    <w:lsdException w:name="Medium Grid 3 Accent 4" w:semiHidden="0" w:uiPriority="69" w:unhideWhenUsed="0"/>
-    <w:lsdException w:name="Dark List Accent 4" w:semiHidden="0" w:uiPriority="70" w:unhideWhenUsed="0"/>
-    <w:lsdException w:name="Colorful Shading Accent 4" w:semiHidden="0" w:uiPriority="71" w:unhideWhenUsed="0"/>
-    <w:lsdException w:name="Colorful List Accent 4" w:semiHidden="0" w:uiPriority="72" w:unhideWhenUsed="0"/>
-    <w:lsdException w:name="Colorful Grid Accent 4" w:semiHidden="0" w:uiPriority="73" w:unhideWhenUsed="0"/>
-    <w:lsdException w:name="Light Shading Accent 5" w:semiHidden="0" w:uiPriority="60" w:unhideWhenUsed="0"/>
-    <w:lsdException w:name="Light List Accent 5" w:semiHidden="0" w:uiPriority="61" w:unhideWhenUsed="0"/>
-    <w:lsdException w:name="Light Grid Accent 5" w:semiHidden="0" w:uiPriority="62" w:unhideWhenUsed="0"/>
-    <w:lsdException w:name="Medium Shading 1 Accent 5" w:semiHidden="0" w:uiPriority="63" w:unhideWhenUsed="0"/>
-    <w:lsdException w:name="Medium Shading 2 Accent 5" w:semiHidden="0" w:uiPriority="64" w:unhideWhenUsed="0"/>
-    <w:lsdException w:name="Medium List 1 Accent 5" w:semiHidden="0" w:uiPriority="65" w:unhideWhenUsed="0"/>
-    <w:lsdException w:name="Medium List 2 Accent 5" w:semiHidden="0" w:uiPriority="66" w:unhideWhenUsed="0"/>
-    <w:lsdException w:name="Medium Grid 1 Accent 5" w:semiHidden="0" w:uiPriority="67" w:unhideWhenUsed="0"/>
-    <w:lsdException w:name="Medium Grid 2 Accent 5" w:semiHidden="0" w:uiPriority="68" w:unhideWhenUsed="0"/>
-    <w:lsdException w:name="Medium Grid 3 Accent 5" w:semiHidden="0" w:uiPriority="69" w:unhideWhenUsed="0"/>
-    <w:lsdException w:name="Dark List Accent 5" w:semiHidden="0" w:uiPriority="70" w:unhideWhenUsed="0"/>
-    <w:lsdException w:name="Colorful Shading Accent 5" w:semiHidden="0" w:uiPriority="71" w:unhideWhenUsed="0"/>
-    <w:lsdException w:name="Colorful List Accent 5" w:semiHidden="0" w:uiPriority="72" w:unhideWhenUsed="0"/>
-    <w:lsdException w:name="Colorful Grid Accent 5" w:semiHidden="0" w:uiPriority="73" w:unhideWhenUsed="0"/>
-    <w:lsdException w:name="Light Shading Accent 6" w:semiHidden="0" w:uiPriority="60" w:unhideWhenUsed="0"/>
-    <w:lsdException w:name="Light List Accent 6" w:semiHidden="0" w:uiPriority="61" w:unhideWhenUsed="0"/>
-    <w:lsdException w:name="Light Grid Accent 6" w:semiHidden="0" w:uiPriority="62" w:unhideWhenUsed="0"/>
-    <w:lsdException w:name="Medium Shading 1 Accent 6" w:semiHidden="0" w:uiPriority="63" w:unhideWhenUsed="0"/>
-    <w:lsdException w:name="Medium Shading 2 Accent 6" w:semiHidden="0" w:uiPriority="64" w:unhideWhenUsed="0"/>
-    <w:lsdException w:name="Medium List 1 Accent 6" w:semiHidden="0" w:uiPriority="65" w:unhideWhenUsed="0"/>
-    <w:lsdException w:name="Medium List 2 Accent 6" w:semiHidden="0" w:uiPriority="66" w:unhideWhenUsed="0"/>
-    <w:lsdException w:name="Medium Grid 1 Accent 6" w:semiHidden="0" w:uiPriority="67" w:unhideWhenUsed="0"/>
-    <w:lsdException w:name="Medium Grid 2 Accent 6" w:semiHidden="0" w:uiPriority="68" w:unhideWhenUsed="0"/>
-    <w:lsdException w:name="Medium Grid 3 Accent 6" w:semiHidden="0" w:uiPriority="69" w:unhideWhenUsed="0"/>
-    <w:lsdException w:name="Dark List Accent 6" w:semiHidden="0" w:uiPriority="70" w:unhideWhenUsed="0"/>
-    <w:lsdException w:name="Colorful Shading Accent 6" w:semiHidden="0" w:uiPriority="71" w:unhideWhenUsed="0"/>
-    <w:lsdException w:name="Colorful List Accent 6" w:semiHidden="0" w:uiPriority="72" w:unhideWhenUsed="0"/>
-    <w:lsdException w:name="Colorful Grid Accent 6" w:semiHidden="0" w:uiPriority="73" w:unhideWhenUsed="0"/>
-    <w:lsdException w:name="Subtle Emphasis" w:semiHidden="0" w:uiPriority="19" w:unhideWhenUsed="0" w:qFormat="1"/>
-    <w:lsdException w:name="Intense Emphasis" w:semiHidden="0" w:uiPriority="21" w:unhideWhenUsed="0" w:qFormat="1"/>
-    <w:lsdException w:name="Subtle Reference" w:semiHidden="0" w:uiPriority="31" w:unhideWhenUsed="0" w:qFormat="1"/>
-    <w:lsdException w:name="Intense Reference" w:semiHidden="0" w:uiPriority="32" w:unhideWhenUsed="0" w:qFormat="1"/>
-    <w:lsdException w:name="Book Title" w:semiHidden="0" w:uiPriority="33" w:unhideWhenUsed="0" w:qFormat="1"/>
-    <w:lsdException w:name="Bibliography" w:uiPriority="37"/>
-    <w:lsdException w:name="TOC Heading" w:uiPriority="39" w:qFormat="1"/>
+  <w:latentStyles w:defLockedState="0" w:defUIPriority="99" w:defSemiHidden="0" w:defUnhideWhenUsed="0" w:defQFormat="0" w:count="376">
+    <w:lsdException w:name="Normal" w:uiPriority="0" w:qFormat="1"/>
+    <w:lsdException w:name="heading 1" w:uiPriority="9" w:qFormat="1"/>
+    <w:lsdException w:name="heading 2" w:semiHidden="1" w:uiPriority="9" w:unhideWhenUsed="1" w:qFormat="1"/>
+    <w:lsdException w:name="heading 3" w:semiHidden="1" w:uiPriority="9" w:unhideWhenUsed="1" w:qFormat="1"/>
+    <w:lsdException w:name="heading 4" w:semiHidden="1" w:uiPriority="9" w:unhideWhenUsed="1" w:qFormat="1"/>
+    <w:lsdException w:name="heading 5" w:semiHidden="1" w:uiPriority="9" w:unhideWhenUsed="1" w:qFormat="1"/>
+    <w:lsdException w:name="heading 6" w:semiHidden="1" w:uiPriority="9" w:unhideWhenUsed="1" w:qFormat="1"/>
+    <w:lsdException w:name="heading 7" w:semiHidden="1" w:uiPriority="9" w:unhideWhenUsed="1" w:qFormat="1"/>
+    <w:lsdException w:name="heading 8" w:semiHidden="1" w:uiPriority="9" w:unhideWhenUsed="1" w:qFormat="1"/>
+    <w:lsdException w:name="heading 9" w:semiHidden="1" w:uiPriority="9" w:unhideWhenUsed="1" w:qFormat="1"/>
+    <w:lsdException w:name="index 1" w:semiHidden="1" w:unhideWhenUsed="1"/>
+    <w:lsdException w:name="index 2" w:semiHidden="1" w:unhideWhenUsed="1"/>
+    <w:lsdException w:name="index 3" w:semiHidden="1" w:unhideWhenUsed="1"/>
+    <w:lsdException w:name="index 4" w:semiHidden="1" w:unhideWhenUsed="1"/>
+    <w:lsdException w:name="index 5" w:semiHidden="1" w:unhideWhenUsed="1"/>
+    <w:lsdException w:name="index 6" w:semiHidden="1" w:unhideWhenUsed="1"/>
+    <w:lsdException w:name="index 7" w:semiHidden="1" w:unhideWhenUsed="1"/>
+    <w:lsdException w:name="index 8" w:semiHidden="1" w:unhideWhenUsed="1"/>
+    <w:lsdException w:name="index 9" w:semiHidden="1" w:unhideWhenUsed="1"/>
+    <w:lsdException w:name="toc 1" w:semiHidden="1" w:uiPriority="39" w:unhideWhenUsed="1"/>
+    <w:lsdException w:name="toc 2" w:semiHidden="1" w:uiPriority="39" w:unhideWhenUsed="1"/>
+    <w:lsdException w:name="toc 3" w:semiHidden="1" w:uiPriority="39" w:unhideWhenUsed="1"/>
+    <w:lsdException w:name="toc 4" w:semiHidden="1" w:uiPriority="39" w:unhideWhenUsed="1"/>
+    <w:lsdException w:name="toc 5" w:semiHidden="1" w:uiPriority="39" w:unhideWhenUsed="1"/>
+    <w:lsdException w:name="toc 6" w:semiHidden="1" w:uiPriority="39" w:unhideWhenUsed="1"/>
+    <w:lsdException w:name="toc 7" w:semiHidden="1" w:uiPriority="39" w:unhideWhenUsed="1"/>
+    <w:lsdException w:name="toc 8" w:semiHidden="1" w:uiPriority="39" w:unhideWhenUsed="1"/>
+    <w:lsdException w:name="toc 9" w:semiHidden="1" w:uiPriority="39" w:unhideWhenUsed="1"/>
+    <w:lsdException w:name="Normal Indent" w:semiHidden="1" w:unhideWhenUsed="1"/>
+    <w:lsdException w:name="footnote text" w:semiHidden="1" w:unhideWhenUsed="1"/>
+    <w:lsdException w:name="annotation text" w:semiHidden="1" w:unhideWhenUsed="1"/>
+    <w:lsdException w:name="header" w:semiHidden="1" w:unhideWhenUsed="1"/>
+    <w:lsdException w:name="footer" w:semiHidden="1" w:unhideWhenUsed="1"/>
+    <w:lsdException w:name="index heading" w:semiHidden="1" w:unhideWhenUsed="1"/>
+    <w:lsdException w:name="caption" w:semiHidden="1" w:uiPriority="35" w:unhideWhenUsed="1"/>
+    <w:lsdException w:name="table of figures" w:semiHidden="1" w:unhideWhenUsed="1"/>
+    <w:lsdException w:name="envelope address" w:semiHidden="1" w:unhideWhenUsed="1"/>
+    <w:lsdException w:name="envelope return" w:semiHidden="1" w:unhideWhenUsed="1"/>
+    <w:lsdException w:name="footnote reference" w:semiHidden="1" w:uiPriority="0" w:unhideWhenUsed="1"/>
+    <w:lsdException w:name="annotation reference" w:semiHidden="1" w:unhideWhenUsed="1"/>
+    <w:lsdException w:name="line number" w:semiHidden="1" w:unhideWhenUsed="1"/>
+    <w:lsdException w:name="page number" w:semiHidden="1" w:unhideWhenUsed="1"/>
+    <w:lsdException w:name="endnote reference" w:semiHidden="1" w:unhideWhenUsed="1"/>
+    <w:lsdException w:name="endnote text" w:semiHidden="1" w:unhideWhenUsed="1"/>
+    <w:lsdException w:name="table of authorities" w:semiHidden="1" w:unhideWhenUsed="1"/>
+    <w:lsdException w:name="macro" w:semiHidden="1" w:unhideWhenUsed="1"/>
+    <w:lsdException w:name="toa heading" w:semiHidden="1" w:unhideWhenUsed="1"/>
+    <w:lsdException w:name="List" w:semiHidden="1" w:unhideWhenUsed="1"/>
+    <w:lsdException w:name="List Bullet" w:semiHidden="1" w:unhideWhenUsed="1"/>
+    <w:lsdException w:name="List Number" w:semiHidden="1" w:unhideWhenUsed="1"/>
+    <w:lsdException w:name="List 2" w:semiHidden="1" w:unhideWhenUsed="1"/>
+    <w:lsdException w:name="List 3" w:semiHidden="1" w:unhideWhenUsed="1"/>
+    <w:lsdException w:name="List 4" w:semiHidden="1" w:unhideWhenUsed="1"/>
+    <w:lsdException w:name="List 5" w:semiHidden="1" w:unhideWhenUsed="1"/>
+    <w:lsdException w:name="List Bullet 2" w:semiHidden="1" w:unhideWhenUsed="1"/>
+    <w:lsdException w:name="List Bullet 3" w:semiHidden="1" w:unhideWhenUsed="1"/>
+    <w:lsdException w:name="List Bullet 4" w:semiHidden="1" w:unhideWhenUsed="1"/>
+    <w:lsdException w:name="List Bullet 5" w:semiHidden="1" w:unhideWhenUsed="1"/>
+    <w:lsdException w:name="List Number 2" w:semiHidden="1" w:unhideWhenUsed="1"/>
+    <w:lsdException w:name="List Number 3" w:semiHidden="1" w:unhideWhenUsed="1"/>
+    <w:lsdException w:name="List Number 4" w:semiHidden="1" w:unhideWhenUsed="1"/>
+    <w:lsdException w:name="List Number 5" w:semiHidden="1" w:unhideWhenUsed="1"/>
+    <w:lsdException w:name="Title" w:uiPriority="10" w:qFormat="1"/>
+    <w:lsdException w:name="Closing" w:semiHidden="1" w:unhideWhenUsed="1"/>
+    <w:lsdException w:name="Signature" w:semiHidden="1" w:unhideWhenUsed="1"/>
+    <w:lsdException w:name="Default Paragraph Font" w:semiHidden="1" w:uiPriority="1" w:unhideWhenUsed="1"/>
+    <w:lsdException w:name="Body Text" w:semiHidden="1" w:unhideWhenUsed="1" w:qFormat="1"/>
+    <w:lsdException w:name="Body Text Indent" w:semiHidden="1" w:unhideWhenUsed="1"/>
+    <w:lsdException w:name="List Continue" w:semiHidden="1" w:unhideWhenUsed="1"/>
+    <w:lsdException w:name="List Continue 2" w:semiHidden="1" w:unhideWhenUsed="1"/>
+    <w:lsdException w:name="List Continue 3" w:semiHidden="1" w:unhideWhenUsed="1"/>
+    <w:lsdException w:name="List Continue 4" w:semiHidden="1" w:unhideWhenUsed="1"/>
+    <w:lsdException w:name="List Continue 5" w:semiHidden="1" w:unhideWhenUsed="1"/>
+    <w:lsdException w:name="Message Header" w:semiHidden="1" w:unhideWhenUsed="1"/>
+    <w:lsdException w:name="Subtitle" w:uiPriority="11" w:qFormat="1"/>
+    <w:lsdException w:name="Salutation" w:semiHidden="1" w:unhideWhenUsed="1"/>
+    <w:lsdException w:name="Date" w:semiHidden="1" w:unhideWhenUsed="1"/>
+    <w:lsdException w:name="Body Text First Indent" w:semiHidden="1" w:unhideWhenUsed="1"/>
+    <w:lsdException w:name="Body Text First Indent 2" w:semiHidden="1" w:unhideWhenUsed="1"/>
+    <w:lsdException w:name="Note Heading" w:semiHidden="1" w:unhideWhenUsed="1"/>
+    <w:lsdException w:name="Body Text 2" w:semiHidden="1" w:unhideWhenUsed="1"/>
+    <w:lsdException w:name="Body Text 3" w:semiHidden="1" w:unhideWhenUsed="1"/>
+    <w:lsdException w:name="Body Text Indent 2" w:semiHidden="1" w:unhideWhenUsed="1"/>
+    <w:lsdException w:name="Body Text Indent 3" w:semiHidden="1" w:unhideWhenUsed="1"/>
+    <w:lsdException w:name="Block Text" w:semiHidden="1" w:unhideWhenUsed="1"/>
+    <w:lsdException w:name="Hyperlink" w:semiHidden="1" w:unhideWhenUsed="1"/>
+    <w:lsdException w:name="FollowedHyperlink" w:semiHidden="1" w:unhideWhenUsed="1"/>
+    <w:lsdException w:name="Strong" w:uiPriority="22" w:qFormat="1"/>
+    <w:lsdException w:name="Emphasis" w:uiPriority="20" w:qFormat="1"/>
+    <w:lsdException w:name="Document Map" w:semiHidden="1" w:unhideWhenUsed="1"/>
+    <w:lsdException w:name="Plain Text" w:semiHidden="1" w:unhideWhenUsed="1"/>
+    <w:lsdException w:name="E-mail Signature" w:semiHidden="1" w:unhideWhenUsed="1"/>
+    <w:lsdException w:name="HTML Top of Form" w:semiHidden="1" w:unhideWhenUsed="1"/>
+    <w:lsdException w:name="HTML Bottom of Form" w:semiHidden="1" w:unhideWhenUsed="1"/>
+    <w:lsdException w:name="Normal (Web)" w:semiHidden="1" w:unhideWhenUsed="1"/>
+    <w:lsdException w:name="HTML Acronym" w:semiHidden="1" w:unhideWhenUsed="1"/>
+    <w:lsdException w:name="HTML Address" w:semiHidden="1" w:unhideWhenUsed="1"/>
+    <w:lsdException w:name="HTML Cite" w:semiHidden="1" w:unhideWhenUsed="1"/>
+    <w:lsdException w:name="HTML Code" w:semiHidden="1" w:unhideWhenUsed="1"/>
+    <w:lsdException w:name="HTML Definition" w:semiHidden="1" w:unhideWhenUsed="1"/>
+    <w:lsdException w:name="HTML Keyboard" w:semiHidden="1" w:unhideWhenUsed="1"/>
+    <w:lsdException w:name="HTML Preformatted" w:semiHidden="1" w:unhideWhenUsed="1"/>
+    <w:lsdException w:name="HTML Sample" w:semiHidden="1" w:unhideWhenUsed="1"/>
+    <w:lsdException w:name="HTML Typewriter" w:semiHidden="1" w:unhideWhenUsed="1"/>
+    <w:lsdException w:name="HTML Variable" w:semiHidden="1" w:unhideWhenUsed="1"/>
+    <w:lsdException w:name="Normal Table" w:semiHidden="1" w:unhideWhenUsed="1"/>
+    <w:lsdException w:name="annotation subject" w:semiHidden="1" w:unhideWhenUsed="1"/>
+    <w:lsdException w:name="No List" w:semiHidden="1" w:unhideWhenUsed="1"/>
+    <w:lsdException w:name="Outline List 1" w:semiHidden="1" w:unhideWhenUsed="1"/>
+    <w:lsdException w:name="Outline List 2" w:semiHidden="1" w:unhideWhenUsed="1"/>
+    <w:lsdException w:name="Outline List 3" w:semiHidden="1" w:unhideWhenUsed="1"/>
+    <w:lsdException w:name="Table Simple 1" w:semiHidden="1" w:unhideWhenUsed="1"/>
+    <w:lsdException w:name="Table Simple 2" w:semiHidden="1" w:unhideWhenUsed="1"/>
+    <w:lsdException w:name="Table Simple 3" w:semiHidden="1" w:unhideWhenUsed="1"/>
+    <w:lsdException w:name="Table Classic 1" w:semiHidden="1" w:unhideWhenUsed="1"/>
+    <w:lsdException w:name="Table Classic 2" w:semiHidden="1" w:unhideWhenUsed="1"/>
+    <w:lsdException w:name="Table Classic 3" w:semiHidden="1" w:unhideWhenUsed="1"/>
+    <w:lsdException w:name="Table Classic 4" w:semiHidden="1" w:unhideWhenUsed="1"/>
+    <w:lsdException w:name="Table Colorful 1" w:semiHidden="1" w:unhideWhenUsed="1"/>
+    <w:lsdException w:name="Table Colorful 2" w:semiHidden="1" w:unhideWhenUsed="1"/>
+    <w:lsdException w:name="Table Colorful 3" w:semiHidden="1" w:unhideWhenUsed="1"/>
+    <w:lsdException w:name="Table Columns 1" w:semiHidden="1" w:unhideWhenUsed="1"/>
+    <w:lsdException w:name="Table Columns 2" w:semiHidden="1" w:unhideWhenUsed="1"/>
+    <w:lsdException w:name="Table Columns 3" w:semiHidden="1" w:unhideWhenUsed="1"/>
+    <w:lsdException w:name="Table Columns 4" w:semiHidden="1" w:unhideWhenUsed="1"/>
+    <w:lsdException w:name="Table Columns 5" w:semiHidden="1" w:unhideWhenUsed="1"/>
+    <w:lsdException w:name="Table Grid 1" w:semiHidden="1" w:unhideWhenUsed="1"/>
+    <w:lsdException w:name="Table Grid 2" w:semiHidden="1" w:unhideWhenUsed="1"/>
+    <w:lsdException w:name="Table Grid 3" w:semiHidden="1" w:unhideWhenUsed="1"/>
+    <w:lsdException w:name="Table Grid 4" w:semiHidden="1" w:unhideWhenUsed="1"/>
+    <w:lsdException w:name="Table Grid 5" w:semiHidden="1" w:unhideWhenUsed="1"/>
+    <w:lsdException w:name="Table Grid 6" w:semiHidden="1" w:unhideWhenUsed="1"/>
+    <w:lsdException w:name="Table Grid 7" w:semiHidden="1" w:unhideWhenUsed="1"/>
+    <w:lsdException w:name="Table Grid 8" w:semiHidden="1" w:unhideWhenUsed="1"/>
+    <w:lsdException w:name="Table List 1" w:semiHidden="1" w:unhideWhenUsed="1"/>
+    <w:lsdException w:name="Table List 2" w:semiHidden="1" w:unhideWhenUsed="1"/>
+    <w:lsdException w:name="Table List 3" w:semiHidden="1" w:unhideWhenUsed="1"/>
+    <w:lsdException w:name="Table List 4" w:semiHidden="1" w:unhideWhenUsed="1"/>
+    <w:lsdException w:name="Table List 5" w:semiHidden="1" w:unhideWhenUsed="1"/>
+    <w:lsdException w:name="Table List 6" w:semiHidden="1" w:unhideWhenUsed="1"/>
+    <w:lsdException w:name="Table List 7" w:semiHidden="1" w:unhideWhenUsed="1"/>
+    <w:lsdException w:name="Table List 8" w:semiHidden="1" w:unhideWhenUsed="1"/>
+    <w:lsdException w:name="Table 3D effects 1" w:semiHidden="1" w:unhideWhenUsed="1"/>
+    <w:lsdException w:name="Table 3D effects 2" w:semiHidden="1" w:unhideWhenUsed="1"/>
+    <w:lsdException w:name="Table 3D effects 3" w:semiHidden="1" w:unhideWhenUsed="1"/>
+    <w:lsdException w:name="Table Contemporary" w:semiHidden="1" w:unhideWhenUsed="1"/>
+    <w:lsdException w:name="Table Elegant" w:semiHidden="1" w:unhideWhenUsed="1"/>
+    <w:lsdException w:name="Table Professional" w:semiHidden="1" w:unhideWhenUsed="1"/>
+    <w:lsdException w:name="Table Subtle 1" w:semiHidden="1" w:unhideWhenUsed="1"/>
+    <w:lsdException w:name="Table Subtle 2" w:semiHidden="1" w:unhideWhenUsed="1"/>
+    <w:lsdException w:name="Table Web 1" w:semiHidden="1" w:unhideWhenUsed="1"/>
+    <w:lsdException w:name="Table Web 2" w:semiHidden="1" w:unhideWhenUsed="1"/>
+    <w:lsdException w:name="Table Web 3" w:semiHidden="1" w:unhideWhenUsed="1"/>
+    <w:lsdException w:name="Balloon Text" w:semiHidden="1" w:unhideWhenUsed="1"/>
+    <w:lsdException w:name="Table Grid" w:semiHidden="1" w:uiPriority="59" w:unhideWhenUsed="1"/>
+    <w:lsdException w:name="Table Theme" w:semiHidden="1" w:unhideWhenUsed="1"/>
+    <w:lsdException w:name="Placeholder Text" w:semiHidden="1"/>
+    <w:lsdException w:name="No Spacing" w:uiPriority="1" w:qFormat="1"/>
+    <w:lsdException w:name="Light Shading" w:uiPriority="60"/>
+    <w:lsdException w:name="Light List" w:uiPriority="61"/>
+    <w:lsdException w:name="Light Grid" w:uiPriority="62"/>
+    <w:lsdException w:name="Medium Shading 1" w:uiPriority="63"/>
+    <w:lsdException w:name="Medium Shading 2" w:uiPriority="64"/>
+    <w:lsdException w:name="Medium List 1" w:uiPriority="65"/>
+    <w:lsdException w:name="Medium List 2" w:uiPriority="66"/>
+    <w:lsdException w:name="Medium Grid 1" w:uiPriority="67"/>
+    <w:lsdException w:name="Medium Grid 2" w:uiPriority="68"/>
+    <w:lsdException w:name="Medium Grid 3" w:uiPriority="69"/>
+    <w:lsdException w:name="Dark List" w:uiPriority="70"/>
+    <w:lsdException w:name="Colorful Shading" w:uiPriority="71"/>
+    <w:lsdException w:name="Colorful List" w:uiPriority="72"/>
+    <w:lsdException w:name="Colorful Grid" w:uiPriority="73"/>
+    <w:lsdException w:name="Light Shading Accent 1" w:uiPriority="60"/>
+    <w:lsdException w:name="Light List Accent 1" w:uiPriority="61"/>
+    <w:lsdException w:name="Light Grid Accent 1" w:uiPriority="62"/>
+    <w:lsdException w:name="Medium Shading 1 Accent 1" w:uiPriority="63"/>
+    <w:lsdException w:name="Medium Shading 2 Accent 1" w:uiPriority="64"/>
+    <w:lsdException w:name="Medium List 1 Accent 1" w:uiPriority="65"/>
+    <w:lsdException w:name="Revision" w:semiHidden="1"/>
+    <w:lsdException w:name="List Paragraph" w:uiPriority="34" w:qFormat="1"/>
+    <w:lsdException w:name="Quote" w:uiPriority="29" w:qFormat="1"/>
+    <w:lsdException w:name="Intense Quote" w:uiPriority="30" w:qFormat="1"/>
+    <w:lsdException w:name="Medium List 2 Accent 1" w:uiPriority="66"/>
+    <w:lsdException w:name="Medium Grid 1 Accent 1" w:uiPriority="67"/>
+    <w:lsdException w:name="Medium Grid 2 Accent 1" w:uiPriority="68"/>
+    <w:lsdException w:name="Medium Grid 3 Accent 1" w:uiPriority="69"/>
+    <w:lsdException w:name="Dark List Accent 1" w:uiPriority="70"/>
+    <w:lsdException w:name="Colorful Shading Accent 1" w:uiPriority="71"/>
+    <w:lsdException w:name="Colorful List Accent 1" w:uiPriority="72"/>
+    <w:lsdException w:name="Colorful Grid Accent 1" w:uiPriority="73"/>
+    <w:lsdException w:name="Light Shading Accent 2" w:uiPriority="60"/>
+    <w:lsdException w:name="Light List Accent 2" w:uiPriority="61"/>
+    <w:lsdException w:name="Light Grid Accent 2" w:uiPriority="62"/>
+    <w:lsdException w:name="Medium Shading 1 Accent 2" w:uiPriority="63"/>
+    <w:lsdException w:name="Medium Shading 2 Accent 2" w:uiPriority="64"/>
+    <w:lsdException w:name="Medium List 1 Accent 2" w:uiPriority="65"/>
+    <w:lsdException w:name="Medium List 2 Accent 2" w:uiPriority="66"/>
+    <w:lsdException w:name="Medium Grid 1 Accent 2" w:uiPriority="67"/>
+    <w:lsdException w:name="Medium Grid 2 Accent 2" w:uiPriority="68"/>
+    <w:lsdException w:name="Medium Grid 3 Accent 2" w:uiPriority="69"/>
+    <w:lsdException w:name="Dark List Accent 2" w:uiPriority="70"/>
+    <w:lsdException w:name="Colorful Shading Accent 2" w:uiPriority="71"/>
+    <w:lsdException w:name="Colorful List Accent 2" w:uiPriority="72"/>
+    <w:lsdException w:name="Colorful Grid Accent 2" w:uiPriority="73"/>
+    <w:lsdException w:name="Light Shading Accent 3" w:uiPriority="60"/>
+    <w:lsdException w:name="Light List Accent 3" w:uiPriority="61"/>
+    <w:lsdException w:name="Light Grid Accent 3" w:uiPriority="62"/>
+    <w:lsdException w:name="Medium Shading 1 Accent 3" w:uiPriority="63"/>
+    <w:lsdException w:name="Medium Shading 2 Accent 3" w:uiPriority="64"/>
+    <w:lsdException w:name="Medium List 1 Accent 3" w:uiPriority="65"/>
+    <w:lsdException w:name="Medium List 2 Accent 3" w:uiPriority="66"/>
+    <w:lsdException w:name="Medium Grid 1 Accent 3" w:uiPriority="67"/>
+    <w:lsdException w:name="Medium Grid 2 Accent 3" w:uiPriority="68"/>
+    <w:lsdException w:name="Medium Grid 3 Accent 3" w:uiPriority="69"/>
+    <w:lsdException w:name="Dark List Accent 3" w:uiPriority="70"/>
+    <w:lsdException w:name="Colorful Shading Accent 3" w:uiPriority="71"/>
+    <w:lsdException w:name="Colorful List Accent 3" w:uiPriority="72"/>
+    <w:lsdException w:name="Colorful Grid Accent 3" w:uiPriority="73"/>
+    <w:lsdException w:name="Light Shading Accent 4" w:uiPriority="60"/>
+    <w:lsdException w:name="Light List Accent 4" w:uiPriority="61"/>
+    <w:lsdException w:name="Light Grid Accent 4" w:uiPriority="62"/>
+    <w:lsdException w:name="Medium Shading 1 Accent 4" w:uiPriority="63"/>
+    <w:lsdException w:name="Medium Shading 2 Accent 4" w:uiPriority="64"/>
+    <w:lsdException w:name="Medium List 1 Accent 4" w:uiPriority="65"/>
+    <w:lsdException w:name="Medium List 2 Accent 4" w:uiPriority="66"/>
+    <w:lsdException w:name="Medium Grid 1 Accent 4" w:uiPriority="67"/>
+    <w:lsdException w:name="Medium Grid 2 Accent 4" w:uiPriority="68"/>
+    <w:lsdException w:name="Medium Grid 3 Accent 4" w:uiPriority="69"/>
+    <w:lsdException w:name="Dark List Accent 4" w:uiPriority="70"/>
+    <w:lsdException w:name="Colorful Shading Accent 4" w:uiPriority="71"/>
+    <w:lsdException w:name="Colorful List Accent 4" w:uiPriority="72"/>
+    <w:lsdException w:name="Colorful Grid Accent 4" w:uiPriority="73"/>
+    <w:lsdException w:name="Light Shading Accent 5" w:uiPriority="60"/>
+    <w:lsdException w:name="Light List Accent 5" w:uiPriority="61"/>
+    <w:lsdException w:name="Light Grid Accent 5" w:uiPriority="62"/>
+    <w:lsdException w:name="Medium Shading 1 Accent 5" w:uiPriority="63"/>
+    <w:lsdException w:name="Medium Shading 2 Accent 5" w:uiPriority="64"/>
+    <w:lsdException w:name="Medium List 1 Accent 5" w:uiPriority="65"/>
+    <w:lsdException w:name="Medium List 2 Accent 5" w:uiPriority="66"/>
+    <w:lsdException w:name="Medium Grid 1 Accent 5" w:uiPriority="67"/>
+    <w:lsdException w:name="Medium Grid 2 Accent 5" w:uiPriority="68"/>
+    <w:lsdException w:name="Medium Grid 3 Accent 5" w:uiPriority="69"/>
+    <w:lsdException w:name="Dark List Accent 5" w:uiPriority="70"/>
+    <w:lsdException w:name="Colorful Shading Accent 5" w:uiPriority="71"/>
+    <w:lsdException w:name="Colorful List Accent 5" w:uiPriority="72"/>
+    <w:lsdException w:name="Colorful Grid Accent 5" w:uiPriority="73"/>
+    <w:lsdException w:name="Light Shading Accent 6" w:uiPriority="60"/>
+    <w:lsdException w:name="Light List Accent 6" w:uiPriority="61"/>
+    <w:lsdException w:name="Light Grid Accent 6" w:uiPriority="62"/>
+    <w:lsdException w:name="Medium Shading 1 Accent 6" w:uiPriority="63"/>
+    <w:lsdException w:name="Medium Shading 2 Accent 6" w:uiPriority="64"/>
+    <w:lsdException w:name="Medium List 1 Accent 6" w:uiPriority="65"/>
+    <w:lsdException w:name="Medium List 2 Accent 6" w:uiPriority="66"/>
+    <w:lsdException w:name="Medium Grid 1 Accent 6" w:uiPriority="67"/>
+    <w:lsdException w:name="Medium Grid 2 Accent 6" w:uiPriority="68"/>
+    <w:lsdException w:name="Medium Grid 3 Accent 6" w:uiPriority="69"/>
+    <w:lsdException w:name="Dark List Accent 6" w:uiPriority="70"/>
+    <w:lsdException w:name="Colorful Shading Accent 6" w:uiPriority="71"/>
+    <w:lsdException w:name="Colorful List Accent 6" w:uiPriority="72"/>
+    <w:lsdException w:name="Colorful Grid Accent 6" w:uiPriority="73"/>
+    <w:lsdException w:name="Subtle Emphasis" w:uiPriority="19" w:qFormat="1"/>
+    <w:lsdException w:name="Intense Emphasis" w:uiPriority="21" w:qFormat="1"/>
+    <w:lsdException w:name="Subtle Reference" w:uiPriority="31" w:qFormat="1"/>
+    <w:lsdException w:name="Intense Reference" w:uiPriority="32" w:qFormat="1"/>
+    <w:lsdException w:name="Book Title" w:uiPriority="33" w:qFormat="1"/>
+    <w:lsdException w:name="Bibliography" w:semiHidden="1" w:uiPriority="37" w:unhideWhenUsed="1"/>
+    <w:lsdException w:name="TOC Heading" w:semiHidden="1" w:uiPriority="39" w:unhideWhenUsed="1" w:qFormat="1"/>
+    <w:lsdException w:name="Plain Table 1" w:uiPriority="41"/>
+    <w:lsdException w:name="Plain Table 2" w:uiPriority="42"/>
+    <w:lsdException w:name="Plain Table 3" w:uiPriority="43"/>
+    <w:lsdException w:name="Plain Table 4" w:uiPriority="44"/>
+    <w:lsdException w:name="Plain Table 5" w:uiPriority="45"/>
+    <w:lsdException w:name="Grid Table Light" w:uiPriority="40"/>
+    <w:lsdException w:name="Grid Table 1 Light" w:uiPriority="46"/>
+    <w:lsdException w:name="Grid Table 2" w:uiPriority="47"/>
+    <w:lsdException w:name="Grid Table 3" w:uiPriority="48"/>
+    <w:lsdException w:name="Grid Table 4" w:uiPriority="49"/>
+    <w:lsdException w:name="Grid Table 5 Dark" w:uiPriority="50"/>
+    <w:lsdException w:name="Grid Table 6 Colorful" w:uiPriority="51"/>
+    <w:lsdException w:name="Grid Table 7 Colorful" w:uiPriority="52"/>
+    <w:lsdException w:name="Grid Table 1 Light Accent 1" w:uiPriority="46"/>
+    <w:lsdException w:name="Grid Table 2 Accent 1" w:uiPriority="47"/>
+    <w:lsdException w:name="Grid Table 3 Accent 1" w:uiPriority="48"/>
+    <w:lsdException w:name="Grid Table 4 Accent 1" w:uiPriority="49"/>
+    <w:lsdException w:name="Grid Table 5 Dark Accent 1" w:uiPriority="50"/>
+    <w:lsdException w:name="Grid Table 6 Colorful Accent 1" w:uiPriority="51"/>
+    <w:lsdException w:name="Grid Table 7 Colorful Accent 1" w:uiPriority="52"/>
+    <w:lsdException w:name="Grid Table 1 Light Accent 2" w:uiPriority="46"/>
+    <w:lsdException w:name="Grid Table 2 Accent 2" w:uiPriority="47"/>
+    <w:lsdException w:name="Grid Table 3 Accent 2" w:uiPriority="48"/>
+    <w:lsdException w:name="Grid Table 4 Accent 2" w:uiPriority="49"/>
+    <w:lsdException w:name="Grid Table 5 Dark Accent 2" w:uiPriority="50"/>
+    <w:lsdException w:name="Grid Table 6 Colorful Accent 2" w:uiPriority="51"/>
+    <w:lsdException w:name="Grid Table 7 Colorful Accent 2" w:uiPriority="52"/>
+    <w:lsdException w:name="Grid Table 1 Light Accent 3" w:uiPriority="46"/>
+    <w:lsdException w:name="Grid Table 2 Accent 3" w:uiPriority="47"/>
+    <w:lsdException w:name="Grid Table 3 Accent 3" w:uiPriority="48"/>
+    <w:lsdException w:name="Grid Table 4 Accent 3" w:uiPriority="49"/>
+    <w:lsdException w:name="Grid Table 5 Dark Accent 3" w:uiPriority="50"/>
+    <w:lsdException w:name="Grid Table 6 Colorful Accent 3" w:uiPriority="51"/>
+    <w:lsdException w:name="Grid Table 7 Colorful Accent 3" w:uiPriority="52"/>
+    <w:lsdException w:name="Grid Table 1 Light Accent 4" w:uiPriority="46"/>
+    <w:lsdException w:name="Grid Table 2 Accent 4" w:uiPriority="47"/>
+    <w:lsdException w:name="Grid Table 3 Accent 4" w:uiPriority="48"/>
+    <w:lsdException w:name="Grid Table 4 Accent 4" w:uiPriority="49"/>
+    <w:lsdException w:name="Grid Table 5 Dark Accent 4" w:uiPriority="50"/>
+    <w:lsdException w:name="Grid Table 6 Colorful Accent 4" w:uiPriority="51"/>
+    <w:lsdException w:name="Grid Table 7 Colorful Accent 4" w:uiPriority="52"/>
+    <w:lsdException w:name="Grid Table 1 Light Accent 5" w:uiPriority="46"/>
+    <w:lsdException w:name="Grid Table 2 Accent 5" w:uiPriority="47"/>
+    <w:lsdException w:name="Grid Table 3 Accent 5" w:uiPriority="48"/>
+    <w:lsdException w:name="Grid Table 4 Accent 5" w:uiPriority="49"/>
+    <w:lsdException w:name="Grid Table 5 Dark Accent 5" w:uiPriority="50"/>
+    <w:lsdException w:name="Grid Table 6 Colorful Accent 5" w:uiPriority="51"/>
+    <w:lsdException w:name="Grid Table 7 Colorful Accent 5" w:uiPriority="52"/>
+    <w:lsdException w:name="Grid Table 1 Light Accent 6" w:uiPriority="46"/>
+    <w:lsdException w:name="Grid Table 2 Accent 6" w:uiPriority="47"/>
+    <w:lsdException w:name="Grid Table 3 Accent 6" w:uiPriority="48"/>
+    <w:lsdException w:name="Grid Table 4 Accent 6" w:uiPriority="49"/>
+    <w:lsdException w:name="Grid Table 5 Dark Accent 6" w:uiPriority="50"/>
+    <w:lsdException w:name="Grid Table 6 Colorful Accent 6" w:uiPriority="51"/>
+    <w:lsdException w:name="Grid Table 7 Colorful Accent 6" w:uiPriority="52"/>
+    <w:lsdException w:name="List Table 1 Light" w:uiPriority="46"/>
+    <w:lsdException w:name="List Table 2" w:uiPriority="47"/>
+    <w:lsdException w:name="List Table 3" w:uiPriority="48"/>
+    <w:lsdException w:name="List Table 4" w:uiPriority="49"/>
+    <w:lsdException w:name="List Table 5 Dark" w:uiPriority="50"/>
+    <w:lsdException w:name="List Table 6 Colorful" w:uiPriority="51"/>
+    <w:lsdException w:name="List Table 7 Colorful" w:uiPriority="52"/>
+    <w:lsdException w:name="List Table 1 Light Accent 1" w:uiPriority="46"/>
+    <w:lsdException w:name="List Table 2 Accent 1" w:uiPriority="47"/>
+    <w:lsdException w:name="List Table 3 Accent 1" w:uiPriority="48"/>
+    <w:lsdException w:name="List Table 4 Accent 1" w:uiPriority="49"/>
+    <w:lsdException w:name="List Table 5 Dark Accent 1" w:uiPriority="50"/>
+    <w:lsdException w:name="List Table 6 Colorful Accent 1" w:uiPriority="51"/>
+    <w:lsdException w:name="List Table 7 Colorful Accent 1" w:uiPriority="52"/>
+    <w:lsdException w:name="List Table 1 Light Accent 2" w:uiPriority="46"/>
+    <w:lsdException w:name="List Table 2 Accent 2" w:uiPriority="47"/>
+    <w:lsdException w:name="List Table 3 Accent 2" w:uiPriority="48"/>
+    <w:lsdException w:name="List Table 4 Accent 2" w:uiPriority="49"/>
+    <w:lsdException w:name="List Table 5 Dark Accent 2" w:uiPriority="50"/>
+    <w:lsdException w:name="List Table 6 Colorful Accent 2" w:uiPriority="51"/>
+    <w:lsdException w:name="List Table 7 Colorful Accent 2" w:uiPriority="52"/>
+    <w:lsdException w:name="List Table 1 Light Accent 3" w:uiPriority="46"/>
+    <w:lsdException w:name="List Table 2 Accent 3" w:uiPriority="47"/>
+    <w:lsdException w:name="List Table 3 Accent 3" w:uiPriority="48"/>
+    <w:lsdException w:name="List Table 4 Accent 3" w:uiPriority="49"/>
+    <w:lsdException w:name="List Table 5 Dark Accent 3" w:uiPriority="50"/>
+    <w:lsdException w:name="List Table 6 Colorful Accent 3" w:uiPriority="51"/>
+    <w:lsdException w:name="List Table 7 Colorful Accent 3" w:uiPriority="52"/>
+    <w:lsdException w:name="List Table 1 Light Accent 4" w:uiPriority="46"/>
+    <w:lsdException w:name="List Table 2 Accent 4" w:uiPriority="47"/>
+    <w:lsdException w:name="List Table 3 Accent 4" w:uiPriority="48"/>
+    <w:lsdException w:name="List Table 4 Accent 4" w:uiPriority="49"/>
+    <w:lsdException w:name="List Table 5 Dark Accent 4" w:uiPriority="50"/>
+    <w:lsdException w:name="List Table 6 Colorful Accent 4" w:uiPriority="51"/>
+    <w:lsdException w:name="List Table 7 Colorful Accent 4" w:uiPriority="52"/>
+    <w:lsdException w:name="List Table 1 Light Accent 5" w:uiPriority="46"/>
+    <w:lsdException w:name="List Table 2 Accent 5" w:uiPriority="47"/>
+    <w:lsdException w:name="List Table 3 Accent 5" w:uiPriority="48"/>
+    <w:lsdException w:name="List Table 4 Accent 5" w:uiPriority="49"/>
+    <w:lsdException w:name="List Table 5 Dark Accent 5" w:uiPriority="50"/>
+    <w:lsdException w:name="List Table 6 Colorful Accent 5" w:uiPriority="51"/>
+    <w:lsdException w:name="List Table 7 Colorful Accent 5" w:uiPriority="52"/>
+    <w:lsdException w:name="List Table 1 Light Accent 6" w:uiPriority="46"/>
+    <w:lsdException w:name="List Table 2 Accent 6" w:uiPriority="47"/>
+    <w:lsdException w:name="List Table 3 Accent 6" w:uiPriority="48"/>
+    <w:lsdException w:name="List Table 4 Accent 6" w:uiPriority="49"/>
+    <w:lsdException w:name="List Table 5 Dark Accent 6" w:uiPriority="50"/>
+    <w:lsdException w:name="List Table 6 Colorful Accent 6" w:uiPriority="51"/>
+    <w:lsdException w:name="List Table 7 Colorful Accent 6" w:uiPriority="52"/>
+    <w:lsdException w:name="Mention" w:semiHidden="1" w:unhideWhenUsed="1"/>
+    <w:lsdException w:name="Smart Hyperlink" w:semiHidden="1" w:unhideWhenUsed="1"/>
+    <w:lsdException w:name="Hashtag" w:semiHidden="1" w:unhideWhenUsed="1"/>
+    <w:lsdException w:name="Unresolved Mention" w:semiHidden="1" w:unhideWhenUsed="1"/>
+    <w:lsdException w:name="Smart Link" w:semiHidden="1" w:unhideWhenUsed="1"/>
   </w:latentStyles>
   <w:style w:type="paragraph" w:default="1" w:styleId="Standard">
     <w:name w:val="Normal"/>
@@ -9180,7 +9239,6 @@
     <w:uiPriority w:val="99"/>
     <w:semiHidden/>
     <w:unhideWhenUsed/>
-    <w:qFormat/>
     <w:tblPr>
       <w:tblInd w:w="0" w:type="dxa"/>
       <w:tblCellMar>
@@ -9520,11 +9578,11 @@
       <w:contextualSpacing/>
     </w:pPr>
   </w:style>
-  <w:style w:type="paragraph" w:styleId="Anfhrungszeichen">
+  <w:style w:type="paragraph" w:styleId="Zitat">
     <w:name w:val="Quote"/>
     <w:basedOn w:val="Standard"/>
     <w:next w:val="Standard"/>
-    <w:link w:val="AnfhrungszeichenZchn"/>
+    <w:link w:val="ZitatZchn"/>
     <w:uiPriority w:val="29"/>
     <w:qFormat/>
     <w:rsid w:val="006950D8"/>
@@ -9537,10 +9595,10 @@
       <w:iCs/>
     </w:rPr>
   </w:style>
-  <w:style w:type="character" w:customStyle="1" w:styleId="AnfhrungszeichenZchn">
-    <w:name w:val="Anführungszeichen Zchn"/>
+  <w:style w:type="character" w:customStyle="1" w:styleId="ZitatZchn">
+    <w:name w:val="Zitat Zchn"/>
     <w:basedOn w:val="Absatz-Standardschriftart"/>
-    <w:link w:val="Anfhrungszeichen"/>
+    <w:link w:val="Zitat"/>
     <w:uiPriority w:val="29"/>
     <w:locked/>
     <w:rsid w:val="006950D8"/>
@@ -9550,11 +9608,11 @@
       <w:iCs/>
     </w:rPr>
   </w:style>
-  <w:style w:type="paragraph" w:styleId="IntensivesAnfhrungszeichen">
+  <w:style w:type="paragraph" w:styleId="IntensivesZitat">
     <w:name w:val="Intense Quote"/>
     <w:basedOn w:val="Standard"/>
     <w:next w:val="Standard"/>
-    <w:link w:val="IntensivesAnfhrungszeichenZchn"/>
+    <w:link w:val="IntensivesZitatZchn"/>
     <w:uiPriority w:val="30"/>
     <w:qFormat/>
     <w:rsid w:val="006950D8"/>
@@ -9573,10 +9631,10 @@
       <w:iCs/>
     </w:rPr>
   </w:style>
-  <w:style w:type="character" w:customStyle="1" w:styleId="IntensivesAnfhrungszeichenZchn">
-    <w:name w:val="Intensives Anführungszeichen Zchn"/>
+  <w:style w:type="character" w:customStyle="1" w:styleId="IntensivesZitatZchn">
+    <w:name w:val="Intensives Zitat Zchn"/>
     <w:basedOn w:val="Absatz-Standardschriftart"/>
-    <w:link w:val="IntensivesAnfhrungszeichen"/>
+    <w:link w:val="IntensivesZitat"/>
     <w:uiPriority w:val="30"/>
     <w:locked/>
     <w:rsid w:val="006950D8"/>
@@ -9978,19 +10036,12 @@
     <w:tblPr>
       <w:tblStyleRowBandSize w:val="1"/>
       <w:tblStyleColBandSize w:val="1"/>
-      <w:tblInd w:w="0" w:type="dxa"/>
       <w:tblBorders>
         <w:top w:val="single" w:sz="8" w:space="0" w:color="7FD13B"/>
         <w:left w:val="single" w:sz="8" w:space="0" w:color="7FD13B"/>
         <w:bottom w:val="single" w:sz="8" w:space="0" w:color="7FD13B"/>
         <w:right w:val="single" w:sz="8" w:space="0" w:color="7FD13B"/>
       </w:tblBorders>
-      <w:tblCellMar>
-        <w:top w:w="0" w:type="dxa"/>
-        <w:left w:w="108" w:type="dxa"/>
-        <w:bottom w:w="0" w:type="dxa"/>
-        <w:right w:w="108" w:type="dxa"/>
-      </w:tblCellMar>
     </w:tblPr>
     <w:tblStylePr w:type="firstRow">
       <w:pPr>
@@ -10086,19 +10137,12 @@
     <w:tblPr>
       <w:tblStyleRowBandSize w:val="1"/>
       <w:tblStyleColBandSize w:val="1"/>
-      <w:tblInd w:w="0" w:type="dxa"/>
       <w:tblBorders>
         <w:top w:val="single" w:sz="8" w:space="0" w:color="4F81BD"/>
         <w:left w:val="single" w:sz="8" w:space="0" w:color="4F81BD"/>
         <w:bottom w:val="single" w:sz="8" w:space="0" w:color="4F81BD"/>
         <w:right w:val="single" w:sz="8" w:space="0" w:color="4F81BD"/>
       </w:tblBorders>
-      <w:tblCellMar>
-        <w:top w:w="0" w:type="dxa"/>
-        <w:left w:w="108" w:type="dxa"/>
-        <w:bottom w:w="0" w:type="dxa"/>
-        <w:right w:w="108" w:type="dxa"/>
-      </w:tblCellMar>
     </w:tblPr>
     <w:tblStylePr w:type="firstRow">
       <w:pPr>
@@ -10194,19 +10238,12 @@
     <w:tblPr>
       <w:tblStyleRowBandSize w:val="1"/>
       <w:tblStyleColBandSize w:val="1"/>
-      <w:tblInd w:w="0" w:type="dxa"/>
       <w:tblBorders>
         <w:top w:val="single" w:sz="8" w:space="0" w:color="000000"/>
         <w:left w:val="single" w:sz="8" w:space="0" w:color="000000"/>
         <w:bottom w:val="single" w:sz="8" w:space="0" w:color="000000"/>
         <w:right w:val="single" w:sz="8" w:space="0" w:color="000000"/>
       </w:tblBorders>
-      <w:tblCellMar>
-        <w:top w:w="0" w:type="dxa"/>
-        <w:left w:w="108" w:type="dxa"/>
-        <w:bottom w:w="0" w:type="dxa"/>
-        <w:right w:w="108" w:type="dxa"/>
-      </w:tblCellMar>
     </w:tblPr>
     <w:tblStylePr w:type="firstRow">
       <w:pPr>
@@ -10355,7 +10392,7 @@
   <w:style w:type="table" w:customStyle="1" w:styleId="TableGrid3">
     <w:name w:val="Table Grid3"/>
     <w:basedOn w:val="NormaleTabelle"/>
-    <w:next w:val="Tabellengitternetz"/>
+    <w:next w:val="Tabellenraster"/>
     <w:uiPriority w:val="59"/>
     <w:rsid w:val="00751E91"/>
     <w:pPr>
@@ -10368,7 +10405,6 @@
       <w:lang w:val="nl-NL" w:eastAsia="nl-NL"/>
     </w:rPr>
     <w:tblPr>
-      <w:tblInd w:w="0" w:type="dxa"/>
       <w:tblBorders>
         <w:top w:val="single" w:sz="4" w:space="0" w:color="auto"/>
         <w:left w:val="single" w:sz="4" w:space="0" w:color="auto"/>
@@ -10377,15 +10413,9 @@
         <w:insideH w:val="single" w:sz="4" w:space="0" w:color="auto"/>
         <w:insideV w:val="single" w:sz="4" w:space="0" w:color="auto"/>
       </w:tblBorders>
-      <w:tblCellMar>
-        <w:top w:w="0" w:type="dxa"/>
-        <w:left w:w="108" w:type="dxa"/>
-        <w:bottom w:w="0" w:type="dxa"/>
-        <w:right w:w="108" w:type="dxa"/>
-      </w:tblCellMar>
     </w:tblPr>
   </w:style>
-  <w:style w:type="table" w:styleId="Tabellengitternetz">
+  <w:style w:type="table" w:styleId="Tabellenraster">
     <w:name w:val="Table Grid"/>
     <w:basedOn w:val="NormaleTabelle"/>
     <w:uiPriority w:val="59"/>
@@ -10400,7 +10430,6 @@
       <w:lang w:val="sv-SE" w:eastAsia="sv-SE"/>
     </w:rPr>
     <w:tblPr>
-      <w:tblInd w:w="0" w:type="dxa"/>
       <w:tblBorders>
         <w:top w:val="single" w:sz="4" w:space="0" w:color="auto"/>
         <w:left w:val="single" w:sz="4" w:space="0" w:color="auto"/>
@@ -10409,12 +10438,6 @@
         <w:insideH w:val="single" w:sz="4" w:space="0" w:color="auto"/>
         <w:insideV w:val="single" w:sz="4" w:space="0" w:color="auto"/>
       </w:tblBorders>
-      <w:tblCellMar>
-        <w:top w:w="0" w:type="dxa"/>
-        <w:left w:w="108" w:type="dxa"/>
-        <w:bottom w:w="0" w:type="dxa"/>
-        <w:right w:w="108" w:type="dxa"/>
-      </w:tblCellMar>
     </w:tblPr>
   </w:style>
   <w:style w:type="paragraph" w:styleId="berarbeitung">
@@ -10491,7 +10514,6 @@
     <w:tblPr>
       <w:tblStyleRowBandSize w:val="1"/>
       <w:tblStyleColBandSize w:val="1"/>
-      <w:tblInd w:w="0" w:type="dxa"/>
       <w:tblBorders>
         <w:top w:val="single" w:sz="8" w:space="0" w:color="4F81BD" w:themeColor="accent1"/>
         <w:left w:val="single" w:sz="8" w:space="0" w:color="4F81BD" w:themeColor="accent1"/>
@@ -10500,12 +10522,6 @@
         <w:insideH w:val="single" w:sz="8" w:space="0" w:color="4F81BD" w:themeColor="accent1"/>
         <w:insideV w:val="single" w:sz="8" w:space="0" w:color="4F81BD" w:themeColor="accent1"/>
       </w:tblBorders>
-      <w:tblCellMar>
-        <w:top w:w="0" w:type="dxa"/>
-        <w:left w:w="108" w:type="dxa"/>
-        <w:bottom w:w="0" w:type="dxa"/>
-        <w:right w:w="108" w:type="dxa"/>
-      </w:tblCellMar>
     </w:tblPr>
     <w:tblStylePr w:type="firstRow">
       <w:pPr>
@@ -10621,7 +10637,6 @@
     <w:tblPr>
       <w:tblStyleRowBandSize w:val="1"/>
       <w:tblStyleColBandSize w:val="1"/>
-      <w:tblInd w:w="0" w:type="dxa"/>
       <w:tblBorders>
         <w:top w:val="single" w:sz="8" w:space="0" w:color="7BA0CD" w:themeColor="accent1" w:themeTint="BF"/>
         <w:left w:val="single" w:sz="8" w:space="0" w:color="7BA0CD" w:themeColor="accent1" w:themeTint="BF"/>
@@ -10629,12 +10644,6 @@
         <w:right w:val="single" w:sz="8" w:space="0" w:color="7BA0CD" w:themeColor="accent1" w:themeTint="BF"/>
         <w:insideH w:val="single" w:sz="8" w:space="0" w:color="7BA0CD" w:themeColor="accent1" w:themeTint="BF"/>
       </w:tblBorders>
-      <w:tblCellMar>
-        <w:top w:w="0" w:type="dxa"/>
-        <w:left w:w="108" w:type="dxa"/>
-        <w:bottom w:w="0" w:type="dxa"/>
-        <w:right w:w="108" w:type="dxa"/>
-      </w:tblCellMar>
     </w:tblPr>
     <w:tblStylePr w:type="firstRow">
       <w:pPr>
@@ -10716,7 +10725,7 @@
       </w:tcPr>
     </w:tblStylePr>
   </w:style>
-  <w:style w:type="character" w:styleId="BesuchterHyperlink">
+  <w:style w:type="character" w:styleId="BesuchterLink">
     <w:name w:val="FollowedHyperlink"/>
     <w:basedOn w:val="Absatz-Standardschriftart"/>
     <w:uiPriority w:val="99"/>

</xml_diff>